<commit_message>
Modifiche piccole e formattazione
</commit_message>
<xml_diff>
--- a/Relazione.docx
+++ b/Relazione.docx
@@ -4496,31 +4496,6 @@
     </w:tbl>
     <w:p>
       <w:pPr>
-        <w:rPr/>
-      </w:pPr>
-      <w:r>
-        <w:rPr>
-          <w:rtl w:val="0"/>
-        </w:rPr>
-      </w:r>
-    </w:p>
-    <w:p>
-      <w:pPr>
-        <w:rPr/>
-      </w:pPr>
-      <w:r>
-        <w:pict>
-          <v:rect style="width:0.0pt;height:1.5pt" o:hr="t" o:hrstd="t" o:hralign="center" fillcolor="#A0A0A0" stroked="f"/>
-        </w:pict>
-      </w:r>
-      <w:r>
-        <w:rPr>
-          <w:rtl w:val="0"/>
-        </w:rPr>
-      </w:r>
-    </w:p>
-    <w:p>
-      <w:pPr>
         <w:pStyle w:val="Heading1"/>
         <w:rPr/>
       </w:pPr>
@@ -5122,6 +5097,19 @@
           <w:rtl w:val="0"/>
         </w:rPr>
         <w:t xml:space="preserve">Giornata.Festival → Festival.Nome</w:t>
+      </w:r>
+    </w:p>
+    <w:p>
+      <w:pPr>
+        <w:rPr>
+          <w:sz w:val="20"/>
+          <w:szCs w:val="20"/>
+        </w:rPr>
+      </w:pPr>
+      <w:r>
+        <w:rPr>
+          <w:rtl w:val="0"/>
+        </w:rPr>
       </w:r>
     </w:p>
     <w:p>
@@ -9097,14 +9085,14 @@
         <w:rPr/>
         <w:drawing>
           <wp:inline distB="114300" distT="114300" distL="114300" distR="114300">
-            <wp:extent cx="5943600" cy="4711700"/>
+            <wp:extent cx="4052888" cy="3188669"/>
             <wp:effectExtent b="0" l="0" r="0" t="0"/>
-            <wp:docPr id="5" name="image6.jpg"/>
+            <wp:docPr id="5" name="image7.jpg"/>
             <a:graphic>
               <a:graphicData uri="http://schemas.openxmlformats.org/drawingml/2006/picture">
                 <pic:pic>
                   <pic:nvPicPr>
-                    <pic:cNvPr id="0" name="image6.jpg"/>
+                    <pic:cNvPr id="0" name="image7.jpg"/>
                     <pic:cNvPicPr preferRelativeResize="0"/>
                   </pic:nvPicPr>
                   <pic:blipFill>
@@ -9117,7 +9105,7 @@
                   <pic:spPr>
                     <a:xfrm>
                       <a:off x="0" y="0"/>
-                      <a:ext cx="5943600" cy="4711700"/>
+                      <a:ext cx="4052888" cy="3188669"/>
                     </a:xfrm>
                     <a:prstGeom prst="rect"/>
                     <a:ln/>
@@ -9140,16 +9128,6 @@
       </w:pPr>
       <w:r>
         <w:rPr>
-          <w:rtl w:val="0"/>
-        </w:rPr>
-      </w:r>
-    </w:p>
-    <w:p>
-      <w:pPr>
-        <w:rPr/>
-      </w:pPr>
-      <w:r>
-        <w:rPr>
           <w:sz w:val="32"/>
           <w:szCs w:val="32"/>
           <w:rtl w:val="0"/>
@@ -9293,12 +9271,12 @@
           <wp:inline distB="114300" distT="114300" distL="114300" distR="114300">
             <wp:extent cx="3895940" cy="2024063"/>
             <wp:effectExtent b="0" l="0" r="0" t="0"/>
-            <wp:docPr id="7" name="image3.jpg"/>
+            <wp:docPr id="7" name="image5.jpg"/>
             <a:graphic>
               <a:graphicData uri="http://schemas.openxmlformats.org/drawingml/2006/picture">
                 <pic:pic>
                   <pic:nvPicPr>
-                    <pic:cNvPr id="0" name="image3.jpg"/>
+                    <pic:cNvPr id="0" name="image5.jpg"/>
                     <pic:cNvPicPr preferRelativeResize="0"/>
                   </pic:nvPicPr>
                   <pic:blipFill>
@@ -9460,12 +9438,12 @@
             <wp:extent cx="1671638" cy="2763516"/>
             <wp:effectExtent b="0" l="0" r="0" t="0"/>
             <wp:wrapSquare wrapText="bothSides" distB="114300" distT="114300" distL="114300" distR="114300"/>
-            <wp:docPr id="6" name="image5.png"/>
+            <wp:docPr id="6" name="image3.png"/>
             <a:graphic>
               <a:graphicData uri="http://schemas.openxmlformats.org/drawingml/2006/picture">
                 <pic:pic>
                   <pic:nvPicPr>
-                    <pic:cNvPr id="0" name="image5.png"/>
+                    <pic:cNvPr id="0" name="image3.png"/>
                     <pic:cNvPicPr preferRelativeResize="0"/>
                   </pic:nvPicPr>
                   <pic:blipFill>
@@ -9584,8 +9562,24 @@
         <w:t xml:space="preserve">Visto che il totale dell’importo non è calcolato spesso, la presenza dell’attributo non è giustificata, abbiamo dunque deciso di eliminarlo anche per evitare incongruenze.</w:t>
       </w:r>
       <w:r>
-        <w:br w:type="page"/>
-      </w:r>
+        <w:rPr>
+          <w:rtl w:val="0"/>
+        </w:rPr>
+      </w:r>
+    </w:p>
+    <w:p>
+      <w:pPr>
+        <w:pStyle w:val="Heading2"/>
+        <w:ind w:left="720" w:firstLine="0"/>
+        <w:rPr>
+          <w:b w:val="1"/>
+          <w:sz w:val="26"/>
+          <w:szCs w:val="26"/>
+          <w:highlight w:val="white"/>
+        </w:rPr>
+      </w:pPr>
+      <w:bookmarkStart w:colFirst="0" w:colLast="0" w:name="_gb7hrfbhxa76" w:id="14"/>
+      <w:bookmarkEnd w:id="14"/>
       <w:r>
         <w:rPr>
           <w:rtl w:val="0"/>
@@ -9608,8 +9602,8 @@
           <w:u w:val="none"/>
         </w:rPr>
       </w:pPr>
-      <w:bookmarkStart w:colFirst="0" w:colLast="0" w:name="_c6ymp57zxahf" w:id="14"/>
-      <w:bookmarkEnd w:id="14"/>
+      <w:bookmarkStart w:colFirst="0" w:colLast="0" w:name="_upq9d0kp1xux" w:id="15"/>
+      <w:bookmarkEnd w:id="15"/>
       <w:r>
         <w:rPr>
           <w:b w:val="1"/>
@@ -9661,8 +9655,8 @@
           <w:szCs w:val="22"/>
         </w:rPr>
       </w:pPr>
-      <w:bookmarkStart w:colFirst="0" w:colLast="0" w:name="_9zr5t3vd0v4r" w:id="15"/>
-      <w:bookmarkEnd w:id="15"/>
+      <w:bookmarkStart w:colFirst="0" w:colLast="0" w:name="_9zr5t3vd0v4r" w:id="16"/>
+      <w:bookmarkEnd w:id="16"/>
       <w:r>
         <w:rPr>
           <w:rtl w:val="0"/>
@@ -9679,12 +9673,12 @@
           <wp:inline distB="114300" distT="114300" distL="114300" distR="114300">
             <wp:extent cx="5943600" cy="1828800"/>
             <wp:effectExtent b="0" l="0" r="0" t="0"/>
-            <wp:docPr id="3" name="image2.jpg"/>
+            <wp:docPr id="3" name="image4.jpg"/>
             <a:graphic>
               <a:graphicData uri="http://schemas.openxmlformats.org/drawingml/2006/picture">
                 <pic:pic>
                   <pic:nvPicPr>
-                    <pic:cNvPr id="0" name="image2.jpg"/>
+                    <pic:cNvPr id="0" name="image4.jpg"/>
                     <pic:cNvPicPr preferRelativeResize="0"/>
                   </pic:nvPicPr>
                   <pic:blipFill>
@@ -9745,8 +9739,8 @@
         <w:pStyle w:val="Subtitle"/>
         <w:rPr/>
       </w:pPr>
-      <w:bookmarkStart w:colFirst="0" w:colLast="0" w:name="_vy75w8icrkr8" w:id="16"/>
-      <w:bookmarkEnd w:id="16"/>
+      <w:bookmarkStart w:colFirst="0" w:colLast="0" w:name="_vy75w8icrkr8" w:id="17"/>
+      <w:bookmarkEnd w:id="17"/>
       <w:r>
         <w:rPr>
           <w:rtl w:val="0"/>
@@ -9764,12 +9758,12 @@
           <wp:inline distB="114300" distT="114300" distL="114300" distR="114300">
             <wp:extent cx="4510088" cy="1385781"/>
             <wp:effectExtent b="0" l="0" r="0" t="0"/>
-            <wp:docPr id="2" name="image4.jpg"/>
+            <wp:docPr id="2" name="image2.jpg"/>
             <a:graphic>
               <a:graphicData uri="http://schemas.openxmlformats.org/drawingml/2006/picture">
                 <pic:pic>
                   <pic:nvPicPr>
-                    <pic:cNvPr id="0" name="image4.jpg"/>
+                    <pic:cNvPr id="0" name="image2.jpg"/>
                     <pic:cNvPicPr preferRelativeResize="0"/>
                   </pic:nvPicPr>
                   <pic:blipFill>
@@ -9801,16 +9795,6 @@
     </w:p>
     <w:p>
       <w:pPr>
-        <w:rPr/>
-      </w:pPr>
-      <w:r>
-        <w:rPr>
-          <w:rtl w:val="0"/>
-        </w:rPr>
-      </w:r>
-    </w:p>
-    <w:p>
-      <w:pPr>
         <w:rPr>
           <w:sz w:val="20"/>
           <w:szCs w:val="20"/>
@@ -9856,8 +9840,8 @@
         <w:pStyle w:val="Subtitle"/>
         <w:rPr/>
       </w:pPr>
-      <w:bookmarkStart w:colFirst="0" w:colLast="0" w:name="_w06ym3dz2607" w:id="17"/>
-      <w:bookmarkEnd w:id="17"/>
+      <w:bookmarkStart w:colFirst="0" w:colLast="0" w:name="_w06ym3dz2607" w:id="18"/>
+      <w:bookmarkEnd w:id="18"/>
       <w:r>
         <w:rPr>
           <w:rtl w:val="0"/>
@@ -9879,71 +9863,6 @@
           <w:rtl w:val="0"/>
         </w:rPr>
         <w:t xml:space="preserve">La generalizzazione per la relazione Camerino è stata rimossa come discusso in precedenza.</w:t>
-      </w:r>
-    </w:p>
-    <w:p>
-      <w:pPr>
-        <w:rPr>
-          <w:sz w:val="20"/>
-          <w:szCs w:val="20"/>
-        </w:rPr>
-      </w:pPr>
-      <w:r>
-        <w:rPr>
-          <w:rtl w:val="0"/>
-        </w:rPr>
-      </w:r>
-    </w:p>
-    <w:p>
-      <w:pPr>
-        <w:rPr>
-          <w:sz w:val="20"/>
-          <w:szCs w:val="20"/>
-        </w:rPr>
-      </w:pPr>
-      <w:r>
-        <w:rPr>
-          <w:rtl w:val="0"/>
-        </w:rPr>
-      </w:r>
-    </w:p>
-    <w:p>
-      <w:pPr>
-        <w:rPr>
-          <w:sz w:val="20"/>
-          <w:szCs w:val="20"/>
-        </w:rPr>
-      </w:pPr>
-      <w:r>
-        <w:rPr>
-          <w:rtl w:val="0"/>
-        </w:rPr>
-      </w:r>
-    </w:p>
-    <w:p>
-      <w:pPr>
-        <w:rPr>
-          <w:sz w:val="20"/>
-          <w:szCs w:val="20"/>
-        </w:rPr>
-      </w:pPr>
-      <w:r>
-        <w:rPr>
-          <w:rtl w:val="0"/>
-        </w:rPr>
-      </w:r>
-    </w:p>
-    <w:p>
-      <w:pPr>
-        <w:rPr>
-          <w:sz w:val="20"/>
-          <w:szCs w:val="20"/>
-        </w:rPr>
-      </w:pPr>
-      <w:r>
-        <w:rPr>
-          <w:rtl w:val="0"/>
-        </w:rPr>
       </w:r>
     </w:p>
     <w:p>
@@ -9970,13 +9889,23 @@
       </w:pPr>
       <w:r>
         <w:rPr>
+          <w:rtl w:val="0"/>
+        </w:rPr>
+      </w:r>
+    </w:p>
+    <w:p>
+      <w:pPr>
+        <w:rPr>
           <w:b w:val="1"/>
           <w:sz w:val="26"/>
           <w:szCs w:val="26"/>
           <w:highlight w:val="white"/>
-          <w:rtl w:val="0"/>
-        </w:rPr>
-        <w:t xml:space="preserve">Scelta degli identificatori primari</w:t>
+        </w:rPr>
+      </w:pPr>
+      <w:r>
+        <w:rPr>
+          <w:rtl w:val="0"/>
+        </w:rPr>
       </w:r>
     </w:p>
     <w:p>
@@ -9996,11 +9925,46 @@
     </w:p>
     <w:p>
       <w:pPr>
+        <w:rPr>
+          <w:b w:val="1"/>
+          <w:sz w:val="26"/>
+          <w:szCs w:val="26"/>
+          <w:highlight w:val="white"/>
+        </w:rPr>
+      </w:pPr>
+      <w:r>
+        <w:rPr>
+          <w:b w:val="1"/>
+          <w:sz w:val="26"/>
+          <w:szCs w:val="26"/>
+          <w:highlight w:val="white"/>
+          <w:rtl w:val="0"/>
+        </w:rPr>
+        <w:t xml:space="preserve">Scelta degli identificatori primari</w:t>
+      </w:r>
+    </w:p>
+    <w:p>
+      <w:pPr>
+        <w:rPr>
+          <w:b w:val="1"/>
+          <w:sz w:val="26"/>
+          <w:szCs w:val="26"/>
+          <w:highlight w:val="white"/>
+        </w:rPr>
+      </w:pPr>
+      <w:r>
+        <w:rPr>
+          <w:rtl w:val="0"/>
+        </w:rPr>
+      </w:r>
+    </w:p>
+    <w:p>
+      <w:pPr>
         <w:pStyle w:val="Subtitle"/>
         <w:rPr/>
       </w:pPr>
-      <w:bookmarkStart w:colFirst="0" w:colLast="0" w:name="_3b0fo9g7g6mm" w:id="18"/>
-      <w:bookmarkEnd w:id="18"/>
+      <w:bookmarkStart w:colFirst="0" w:colLast="0" w:name="_3b0fo9g7g6mm" w:id="19"/>
+      <w:bookmarkEnd w:id="19"/>
       <w:r>
         <w:rPr>
           <w:rtl w:val="0"/>
@@ -10055,8 +10019,8 @@
         <w:pStyle w:val="Subtitle"/>
         <w:rPr/>
       </w:pPr>
-      <w:bookmarkStart w:colFirst="0" w:colLast="0" w:name="_mg0bft50bsy5" w:id="19"/>
-      <w:bookmarkEnd w:id="19"/>
+      <w:bookmarkStart w:colFirst="0" w:colLast="0" w:name="_mg0bft50bsy5" w:id="20"/>
+      <w:bookmarkEnd w:id="20"/>
       <w:r>
         <w:rPr>
           <w:rtl w:val="0"/>
@@ -10095,8 +10059,8 @@
         <w:pStyle w:val="Subtitle"/>
         <w:rPr/>
       </w:pPr>
-      <w:bookmarkStart w:colFirst="0" w:colLast="0" w:name="_t3i3mzn2es5p" w:id="20"/>
-      <w:bookmarkEnd w:id="20"/>
+      <w:bookmarkStart w:colFirst="0" w:colLast="0" w:name="_t3i3mzn2es5p" w:id="21"/>
+      <w:bookmarkEnd w:id="21"/>
       <w:r>
         <w:rPr>
           <w:rtl w:val="0"/>
@@ -10120,8 +10084,8 @@
         <w:pStyle w:val="Heading2"/>
         <w:rPr/>
       </w:pPr>
-      <w:bookmarkStart w:colFirst="0" w:colLast="0" w:name="_nve941wgag7i" w:id="21"/>
-      <w:bookmarkEnd w:id="21"/>
+      <w:bookmarkStart w:colFirst="0" w:colLast="0" w:name="_nve941wgag7i" w:id="22"/>
+      <w:bookmarkEnd w:id="22"/>
       <w:r>
         <w:rPr>
           <w:rtl w:val="0"/>
@@ -10137,14 +10101,14 @@
         <w:rPr/>
         <w:drawing>
           <wp:inline distB="114300" distT="114300" distL="114300" distR="114300">
-            <wp:extent cx="5943600" cy="4711700"/>
+            <wp:extent cx="5317859" cy="4201402"/>
             <wp:effectExtent b="0" l="0" r="0" t="0"/>
-            <wp:docPr id="1" name="image7.jpg"/>
+            <wp:docPr id="1" name="image6.jpg"/>
             <a:graphic>
               <a:graphicData uri="http://schemas.openxmlformats.org/drawingml/2006/picture">
                 <pic:pic>
                   <pic:nvPicPr>
-                    <pic:cNvPr id="0" name="image7.jpg"/>
+                    <pic:cNvPr id="0" name="image6.jpg"/>
                     <pic:cNvPicPr preferRelativeResize="0"/>
                   </pic:nvPicPr>
                   <pic:blipFill>
@@ -10157,7 +10121,7 @@
                   <pic:spPr>
                     <a:xfrm>
                       <a:off x="0" y="0"/>
-                      <a:ext cx="5943600" cy="4711700"/>
+                      <a:ext cx="5317859" cy="4201402"/>
                     </a:xfrm>
                     <a:prstGeom prst="rect"/>
                     <a:ln/>
@@ -10179,8 +10143,8 @@
         <w:pStyle w:val="Heading2"/>
         <w:rPr/>
       </w:pPr>
-      <w:bookmarkStart w:colFirst="0" w:colLast="0" w:name="_qcsd15d202lq" w:id="22"/>
-      <w:bookmarkEnd w:id="22"/>
+      <w:bookmarkStart w:colFirst="0" w:colLast="0" w:name="_qcsd15d202lq" w:id="23"/>
+      <w:bookmarkEnd w:id="23"/>
       <w:r>
         <w:rPr>
           <w:rtl w:val="0"/>
@@ -11670,1614 +11634,6 @@
     <w:p>
       <w:pPr>
         <w:pStyle w:val="Heading2"/>
-        <w:rPr/>
-      </w:pPr>
-      <w:bookmarkStart w:colFirst="0" w:colLast="0" w:name="_kqdbunmsssc7" w:id="23"/>
-      <w:bookmarkEnd w:id="23"/>
-      <w:r>
-        <w:rPr>
-          <w:rtl w:val="0"/>
-        </w:rPr>
-        <w:t xml:space="preserve">Query SQL - </w:t>
-      </w:r>
-      <w:r>
-        <w:rPr>
-          <w:rtl w:val="0"/>
-        </w:rPr>
-        <w:t xml:space="preserve">Operazioni tipiche </w:t>
-      </w:r>
-    </w:p>
-    <w:p>
-      <w:pPr>
-        <w:rPr/>
-      </w:pPr>
-      <w:r>
-        <w:rPr>
-          <w:rtl w:val="0"/>
-        </w:rPr>
-      </w:r>
-    </w:p>
-    <w:p>
-      <w:pPr>
-        <w:rPr>
-          <w:rFonts w:ascii="Courier New" w:cs="Courier New" w:eastAsia="Courier New" w:hAnsi="Courier New"/>
-          <w:sz w:val="20"/>
-          <w:szCs w:val="20"/>
-        </w:rPr>
-      </w:pPr>
-      <w:r>
-        <w:rPr>
-          <w:rFonts w:ascii="Courier New" w:cs="Courier New" w:eastAsia="Courier New" w:hAnsi="Courier New"/>
-          <w:b w:val="1"/>
-          <w:sz w:val="20"/>
-          <w:szCs w:val="20"/>
-          <w:rtl w:val="0"/>
-        </w:rPr>
-        <w:t xml:space="preserve">SELECT</w:t>
-      </w:r>
-      <w:r>
-        <w:rPr>
-          <w:rFonts w:ascii="Courier New" w:cs="Courier New" w:eastAsia="Courier New" w:hAnsi="Courier New"/>
-          <w:sz w:val="20"/>
-          <w:szCs w:val="20"/>
-          <w:rtl w:val="0"/>
-        </w:rPr>
-        <w:t xml:space="preserve"> </w:t>
-      </w:r>
-      <w:r>
-        <w:rPr>
-          <w:rFonts w:ascii="Courier New" w:cs="Courier New" w:eastAsia="Courier New" w:hAnsi="Courier New"/>
-          <w:sz w:val="20"/>
-          <w:szCs w:val="20"/>
-          <w:rtl w:val="0"/>
-        </w:rPr>
-        <w:t xml:space="preserve">giornata.data_effettiva,</w:t>
-      </w:r>
-      <w:r>
-        <w:rPr>
-          <w:rFonts w:ascii="Courier New" w:cs="Courier New" w:eastAsia="Courier New" w:hAnsi="Courier New"/>
-          <w:sz w:val="20"/>
-          <w:szCs w:val="20"/>
-          <w:rtl w:val="0"/>
-        </w:rPr>
-        <w:t xml:space="preserve"> concerto.artista, </w:t>
-      </w:r>
-      <w:r>
-        <w:rPr>
-          <w:rFonts w:ascii="Courier New" w:cs="Courier New" w:eastAsia="Courier New" w:hAnsi="Courier New"/>
-          <w:sz w:val="20"/>
-          <w:szCs w:val="20"/>
-          <w:rtl w:val="0"/>
-        </w:rPr>
-        <w:t xml:space="preserve">concerto.ora_inizio,</w:t>
-      </w:r>
-      <w:r>
-        <w:rPr>
-          <w:rFonts w:ascii="Courier New" w:cs="Courier New" w:eastAsia="Courier New" w:hAnsi="Courier New"/>
-          <w:sz w:val="20"/>
-          <w:szCs w:val="20"/>
-          <w:rtl w:val="0"/>
-        </w:rPr>
-        <w:t xml:space="preserve"> </w:t>
-      </w:r>
-      <w:r>
-        <w:rPr>
-          <w:rFonts w:ascii="Courier New" w:cs="Courier New" w:eastAsia="Courier New" w:hAnsi="Courier New"/>
-          <w:sz w:val="20"/>
-          <w:szCs w:val="20"/>
-          <w:rtl w:val="0"/>
-        </w:rPr>
-        <w:t xml:space="preserve">concerto.ora_fine,</w:t>
-      </w:r>
-      <w:r>
-        <w:rPr>
-          <w:rFonts w:ascii="Courier New" w:cs="Courier New" w:eastAsia="Courier New" w:hAnsi="Courier New"/>
-          <w:sz w:val="20"/>
-          <w:szCs w:val="20"/>
-          <w:rtl w:val="0"/>
-        </w:rPr>
-        <w:t xml:space="preserve"> concerto.palcoscenico</w:t>
-      </w:r>
-    </w:p>
-    <w:p>
-      <w:pPr>
-        <w:rPr>
-          <w:rFonts w:ascii="Courier New" w:cs="Courier New" w:eastAsia="Courier New" w:hAnsi="Courier New"/>
-          <w:sz w:val="20"/>
-          <w:szCs w:val="20"/>
-        </w:rPr>
-      </w:pPr>
-      <w:r>
-        <w:rPr>
-          <w:rFonts w:ascii="Courier New" w:cs="Courier New" w:eastAsia="Courier New" w:hAnsi="Courier New"/>
-          <w:b w:val="1"/>
-          <w:sz w:val="20"/>
-          <w:szCs w:val="20"/>
-          <w:rtl w:val="0"/>
-        </w:rPr>
-        <w:t xml:space="preserve">FROM</w:t>
-      </w:r>
-      <w:r>
-        <w:rPr>
-          <w:rFonts w:ascii="Courier New" w:cs="Courier New" w:eastAsia="Courier New" w:hAnsi="Courier New"/>
-          <w:sz w:val="20"/>
-          <w:szCs w:val="20"/>
-          <w:rtl w:val="0"/>
-        </w:rPr>
-        <w:t xml:space="preserve"> giornata,concerto</w:t>
-      </w:r>
-    </w:p>
-    <w:p>
-      <w:pPr>
-        <w:rPr>
-          <w:rFonts w:ascii="Courier New" w:cs="Courier New" w:eastAsia="Courier New" w:hAnsi="Courier New"/>
-          <w:sz w:val="20"/>
-          <w:szCs w:val="20"/>
-        </w:rPr>
-      </w:pPr>
-      <w:r>
-        <w:rPr>
-          <w:rFonts w:ascii="Courier New" w:cs="Courier New" w:eastAsia="Courier New" w:hAnsi="Courier New"/>
-          <w:b w:val="1"/>
-          <w:sz w:val="20"/>
-          <w:szCs w:val="20"/>
-          <w:rtl w:val="0"/>
-        </w:rPr>
-        <w:t xml:space="preserve">WHERE</w:t>
-      </w:r>
-      <w:r>
-        <w:rPr>
-          <w:rFonts w:ascii="Courier New" w:cs="Courier New" w:eastAsia="Courier New" w:hAnsi="Courier New"/>
-          <w:sz w:val="20"/>
-          <w:szCs w:val="20"/>
-          <w:rtl w:val="0"/>
-        </w:rPr>
-        <w:t xml:space="preserve"> giornata.festival = 'Fog Festival 2020' </w:t>
-      </w:r>
-      <w:r>
-        <w:rPr>
-          <w:rFonts w:ascii="Courier New" w:cs="Courier New" w:eastAsia="Courier New" w:hAnsi="Courier New"/>
-          <w:b w:val="1"/>
-          <w:sz w:val="20"/>
-          <w:szCs w:val="20"/>
-          <w:rtl w:val="0"/>
-        </w:rPr>
-        <w:t xml:space="preserve">AND</w:t>
-      </w:r>
-      <w:r>
-        <w:rPr>
-          <w:rFonts w:ascii="Courier New" w:cs="Courier New" w:eastAsia="Courier New" w:hAnsi="Courier New"/>
-          <w:sz w:val="20"/>
-          <w:szCs w:val="20"/>
-          <w:rtl w:val="0"/>
-        </w:rPr>
-        <w:t xml:space="preserve"> concerto.giornata = </w:t>
-      </w:r>
-      <w:r>
-        <w:rPr>
-          <w:rFonts w:ascii="Courier New" w:cs="Courier New" w:eastAsia="Courier New" w:hAnsi="Courier New"/>
-          <w:sz w:val="20"/>
-          <w:szCs w:val="20"/>
-          <w:rtl w:val="0"/>
-        </w:rPr>
-        <w:t xml:space="preserve">giornata.data_effettiva</w:t>
-      </w:r>
-      <w:r>
-        <w:rPr>
-          <w:rtl w:val="0"/>
-        </w:rPr>
-      </w:r>
-    </w:p>
-    <w:p>
-      <w:pPr>
-        <w:rPr>
-          <w:rFonts w:ascii="Courier New" w:cs="Courier New" w:eastAsia="Courier New" w:hAnsi="Courier New"/>
-          <w:sz w:val="20"/>
-          <w:szCs w:val="20"/>
-        </w:rPr>
-      </w:pPr>
-      <w:r>
-        <w:rPr>
-          <w:rFonts w:ascii="Courier New" w:cs="Courier New" w:eastAsia="Courier New" w:hAnsi="Courier New"/>
-          <w:b w:val="1"/>
-          <w:sz w:val="20"/>
-          <w:szCs w:val="20"/>
-          <w:rtl w:val="0"/>
-        </w:rPr>
-        <w:t xml:space="preserve">ORDER BY</w:t>
-      </w:r>
-      <w:r>
-        <w:rPr>
-          <w:rFonts w:ascii="Courier New" w:cs="Courier New" w:eastAsia="Courier New" w:hAnsi="Courier New"/>
-          <w:sz w:val="20"/>
-          <w:szCs w:val="20"/>
-          <w:rtl w:val="0"/>
-        </w:rPr>
-        <w:t xml:space="preserve"> </w:t>
-      </w:r>
-      <w:r>
-        <w:rPr>
-          <w:rFonts w:ascii="Courier New" w:cs="Courier New" w:eastAsia="Courier New" w:hAnsi="Courier New"/>
-          <w:sz w:val="20"/>
-          <w:szCs w:val="20"/>
-          <w:rtl w:val="0"/>
-        </w:rPr>
-        <w:t xml:space="preserve">giornata.data_effettiva,</w:t>
-      </w:r>
-      <w:r>
-        <w:rPr>
-          <w:rFonts w:ascii="Courier New" w:cs="Courier New" w:eastAsia="Courier New" w:hAnsi="Courier New"/>
-          <w:sz w:val="20"/>
-          <w:szCs w:val="20"/>
-          <w:rtl w:val="0"/>
-        </w:rPr>
-        <w:t xml:space="preserve"> </w:t>
-      </w:r>
-      <w:r>
-        <w:rPr>
-          <w:rFonts w:ascii="Courier New" w:cs="Courier New" w:eastAsia="Courier New" w:hAnsi="Courier New"/>
-          <w:sz w:val="20"/>
-          <w:szCs w:val="20"/>
-          <w:rtl w:val="0"/>
-        </w:rPr>
-        <w:t xml:space="preserve">concerto.ora_inizio;</w:t>
-      </w:r>
-      <w:r>
-        <w:rPr>
-          <w:rtl w:val="0"/>
-        </w:rPr>
-      </w:r>
-    </w:p>
-    <w:p>
-      <w:pPr>
-        <w:rPr>
-          <w:rFonts w:ascii="Courier New" w:cs="Courier New" w:eastAsia="Courier New" w:hAnsi="Courier New"/>
-          <w:sz w:val="20"/>
-          <w:szCs w:val="20"/>
-        </w:rPr>
-      </w:pPr>
-      <w:r>
-        <w:rPr>
-          <w:rtl w:val="0"/>
-        </w:rPr>
-      </w:r>
-    </w:p>
-    <w:p>
-      <w:pPr>
-        <w:rPr>
-          <w:rFonts w:ascii="Courier New" w:cs="Courier New" w:eastAsia="Courier New" w:hAnsi="Courier New"/>
-          <w:sz w:val="20"/>
-          <w:szCs w:val="20"/>
-        </w:rPr>
-      </w:pPr>
-      <w:r>
-        <w:pict>
-          <v:rect style="width:0.0pt;height:1.5pt" o:hr="t" o:hrstd="t" o:hralign="center" fillcolor="#A0A0A0" stroked="f"/>
-        </w:pict>
-      </w:r>
-      <w:r>
-        <w:rPr>
-          <w:rtl w:val="0"/>
-        </w:rPr>
-      </w:r>
-    </w:p>
-    <w:p>
-      <w:pPr>
-        <w:rPr>
-          <w:rFonts w:ascii="Courier New" w:cs="Courier New" w:eastAsia="Courier New" w:hAnsi="Courier New"/>
-          <w:sz w:val="20"/>
-          <w:szCs w:val="20"/>
-        </w:rPr>
-      </w:pPr>
-      <w:r>
-        <w:rPr>
-          <w:rtl w:val="0"/>
-        </w:rPr>
-      </w:r>
-    </w:p>
-    <w:p>
-      <w:pPr>
-        <w:rPr>
-          <w:rFonts w:ascii="Courier New" w:cs="Courier New" w:eastAsia="Courier New" w:hAnsi="Courier New"/>
-          <w:sz w:val="20"/>
-          <w:szCs w:val="20"/>
-        </w:rPr>
-      </w:pPr>
-      <w:r>
-        <w:rPr>
-          <w:rFonts w:ascii="Courier New" w:cs="Courier New" w:eastAsia="Courier New" w:hAnsi="Courier New"/>
-          <w:b w:val="1"/>
-          <w:sz w:val="20"/>
-          <w:szCs w:val="20"/>
-          <w:rtl w:val="0"/>
-        </w:rPr>
-        <w:t xml:space="preserve">SELECT</w:t>
-      </w:r>
-      <w:r>
-        <w:rPr>
-          <w:rFonts w:ascii="Courier New" w:cs="Courier New" w:eastAsia="Courier New" w:hAnsi="Courier New"/>
-          <w:sz w:val="20"/>
-          <w:szCs w:val="20"/>
-          <w:rtl w:val="0"/>
-        </w:rPr>
-        <w:t xml:space="preserve"> </w:t>
-      </w:r>
-      <w:r>
-        <w:rPr>
-          <w:rFonts w:ascii="Courier New" w:cs="Courier New" w:eastAsia="Courier New" w:hAnsi="Courier New"/>
-          <w:sz w:val="20"/>
-          <w:szCs w:val="20"/>
-          <w:rtl w:val="0"/>
-        </w:rPr>
-        <w:t xml:space="preserve">giornata.data_effettiva</w:t>
-      </w:r>
-      <w:r>
-        <w:rPr>
-          <w:rFonts w:ascii="Courier New" w:cs="Courier New" w:eastAsia="Courier New" w:hAnsi="Courier New"/>
-          <w:sz w:val="20"/>
-          <w:szCs w:val="20"/>
-          <w:rtl w:val="0"/>
-        </w:rPr>
-        <w:t xml:space="preserve"> </w:t>
-      </w:r>
-      <w:r>
-        <w:rPr>
-          <w:rFonts w:ascii="Courier New" w:cs="Courier New" w:eastAsia="Courier New" w:hAnsi="Courier New"/>
-          <w:b w:val="1"/>
-          <w:sz w:val="20"/>
-          <w:szCs w:val="20"/>
-          <w:rtl w:val="0"/>
-        </w:rPr>
-        <w:t xml:space="preserve">AS</w:t>
-      </w:r>
-      <w:r>
-        <w:rPr>
-          <w:rFonts w:ascii="Courier New" w:cs="Courier New" w:eastAsia="Courier New" w:hAnsi="Courier New"/>
-          <w:sz w:val="20"/>
-          <w:szCs w:val="20"/>
-          <w:rtl w:val="0"/>
-        </w:rPr>
-        <w:t xml:space="preserve"> giornata, COUNT(*) </w:t>
-      </w:r>
-      <w:r>
-        <w:rPr>
-          <w:rFonts w:ascii="Courier New" w:cs="Courier New" w:eastAsia="Courier New" w:hAnsi="Courier New"/>
-          <w:b w:val="1"/>
-          <w:sz w:val="20"/>
-          <w:szCs w:val="20"/>
-          <w:rtl w:val="0"/>
-        </w:rPr>
-        <w:t xml:space="preserve">AS</w:t>
-      </w:r>
-      <w:r>
-        <w:rPr>
-          <w:rFonts w:ascii="Courier New" w:cs="Courier New" w:eastAsia="Courier New" w:hAnsi="Courier New"/>
-          <w:sz w:val="20"/>
-          <w:szCs w:val="20"/>
-          <w:rtl w:val="0"/>
-        </w:rPr>
-        <w:t xml:space="preserve"> </w:t>
-      </w:r>
-      <w:r>
-        <w:rPr>
-          <w:rFonts w:ascii="Courier New" w:cs="Courier New" w:eastAsia="Courier New" w:hAnsi="Courier New"/>
-          <w:sz w:val="20"/>
-          <w:szCs w:val="20"/>
-          <w:rtl w:val="0"/>
-        </w:rPr>
-        <w:t xml:space="preserve">numero_biglietti</w:t>
-      </w:r>
-      <w:r>
-        <w:rPr>
-          <w:rtl w:val="0"/>
-        </w:rPr>
-      </w:r>
-    </w:p>
-    <w:p>
-      <w:pPr>
-        <w:rPr>
-          <w:rFonts w:ascii="Courier New" w:cs="Courier New" w:eastAsia="Courier New" w:hAnsi="Courier New"/>
-          <w:sz w:val="20"/>
-          <w:szCs w:val="20"/>
-        </w:rPr>
-      </w:pPr>
-      <w:r>
-        <w:rPr>
-          <w:rFonts w:ascii="Courier New" w:cs="Courier New" w:eastAsia="Courier New" w:hAnsi="Courier New"/>
-          <w:b w:val="1"/>
-          <w:sz w:val="20"/>
-          <w:szCs w:val="20"/>
-          <w:rtl w:val="0"/>
-        </w:rPr>
-        <w:t xml:space="preserve">FROM</w:t>
-      </w:r>
-      <w:r>
-        <w:rPr>
-          <w:rFonts w:ascii="Courier New" w:cs="Courier New" w:eastAsia="Courier New" w:hAnsi="Courier New"/>
-          <w:sz w:val="20"/>
-          <w:szCs w:val="20"/>
-          <w:rtl w:val="0"/>
-        </w:rPr>
-        <w:t xml:space="preserve"> partecipazione, </w:t>
-      </w:r>
-      <w:r>
-        <w:rPr>
-          <w:rFonts w:ascii="Courier New" w:cs="Courier New" w:eastAsia="Courier New" w:hAnsi="Courier New"/>
-          <w:sz w:val="20"/>
-          <w:szCs w:val="20"/>
-          <w:rtl w:val="0"/>
-        </w:rPr>
-        <w:t xml:space="preserve">acquisto_biglietto,</w:t>
-      </w:r>
-      <w:r>
-        <w:rPr>
-          <w:rFonts w:ascii="Courier New" w:cs="Courier New" w:eastAsia="Courier New" w:hAnsi="Courier New"/>
-          <w:sz w:val="20"/>
-          <w:szCs w:val="20"/>
-          <w:rtl w:val="0"/>
-        </w:rPr>
-        <w:t xml:space="preserve"> giornata</w:t>
-      </w:r>
-    </w:p>
-    <w:p>
-      <w:pPr>
-        <w:rPr>
-          <w:rFonts w:ascii="Courier New" w:cs="Courier New" w:eastAsia="Courier New" w:hAnsi="Courier New"/>
-          <w:sz w:val="20"/>
-          <w:szCs w:val="20"/>
-        </w:rPr>
-      </w:pPr>
-      <w:r>
-        <w:rPr>
-          <w:rFonts w:ascii="Courier New" w:cs="Courier New" w:eastAsia="Courier New" w:hAnsi="Courier New"/>
-          <w:b w:val="1"/>
-          <w:sz w:val="20"/>
-          <w:szCs w:val="20"/>
-          <w:rtl w:val="0"/>
-        </w:rPr>
-        <w:t xml:space="preserve">WHERE</w:t>
-      </w:r>
-      <w:r>
-        <w:rPr>
-          <w:rFonts w:ascii="Courier New" w:cs="Courier New" w:eastAsia="Courier New" w:hAnsi="Courier New"/>
-          <w:sz w:val="20"/>
-          <w:szCs w:val="20"/>
-          <w:rtl w:val="0"/>
-        </w:rPr>
-        <w:t xml:space="preserve"> giornata.festival = 'Fog Festival 2020'</w:t>
-      </w:r>
-    </w:p>
-    <w:p>
-      <w:pPr>
-        <w:rPr>
-          <w:rFonts w:ascii="Courier New" w:cs="Courier New" w:eastAsia="Courier New" w:hAnsi="Courier New"/>
-          <w:sz w:val="20"/>
-          <w:szCs w:val="20"/>
-        </w:rPr>
-      </w:pPr>
-      <w:r>
-        <w:rPr>
-          <w:rFonts w:ascii="Courier New" w:cs="Courier New" w:eastAsia="Courier New" w:hAnsi="Courier New"/>
-          <w:b w:val="1"/>
-          <w:sz w:val="20"/>
-          <w:szCs w:val="20"/>
-          <w:rtl w:val="0"/>
-        </w:rPr>
-        <w:t xml:space="preserve">AND</w:t>
-      </w:r>
-      <w:r>
-        <w:rPr>
-          <w:rFonts w:ascii="Courier New" w:cs="Courier New" w:eastAsia="Courier New" w:hAnsi="Courier New"/>
-          <w:sz w:val="20"/>
-          <w:szCs w:val="20"/>
-          <w:rtl w:val="0"/>
-        </w:rPr>
-        <w:t xml:space="preserve"> </w:t>
-      </w:r>
-      <w:r>
-        <w:rPr>
-          <w:rFonts w:ascii="Courier New" w:cs="Courier New" w:eastAsia="Courier New" w:hAnsi="Courier New"/>
-          <w:sz w:val="20"/>
-          <w:szCs w:val="20"/>
-          <w:rtl w:val="0"/>
-        </w:rPr>
-        <w:t xml:space="preserve">giornata.data_effettiva</w:t>
-      </w:r>
-      <w:r>
-        <w:rPr>
-          <w:rFonts w:ascii="Courier New" w:cs="Courier New" w:eastAsia="Courier New" w:hAnsi="Courier New"/>
-          <w:sz w:val="20"/>
-          <w:szCs w:val="20"/>
-          <w:rtl w:val="0"/>
-        </w:rPr>
-        <w:t xml:space="preserve"> = partecipazione.giornata</w:t>
-      </w:r>
-    </w:p>
-    <w:p>
-      <w:pPr>
-        <w:rPr>
-          <w:rFonts w:ascii="Courier New" w:cs="Courier New" w:eastAsia="Courier New" w:hAnsi="Courier New"/>
-          <w:sz w:val="20"/>
-          <w:szCs w:val="20"/>
-        </w:rPr>
-      </w:pPr>
-      <w:r>
-        <w:rPr>
-          <w:rFonts w:ascii="Courier New" w:cs="Courier New" w:eastAsia="Courier New" w:hAnsi="Courier New"/>
-          <w:b w:val="1"/>
-          <w:sz w:val="20"/>
-          <w:szCs w:val="20"/>
-          <w:rtl w:val="0"/>
-        </w:rPr>
-        <w:t xml:space="preserve">AND</w:t>
-      </w:r>
-      <w:r>
-        <w:rPr>
-          <w:rFonts w:ascii="Courier New" w:cs="Courier New" w:eastAsia="Courier New" w:hAnsi="Courier New"/>
-          <w:sz w:val="20"/>
-          <w:szCs w:val="20"/>
-          <w:rtl w:val="0"/>
-        </w:rPr>
-        <w:t xml:space="preserve"> partecipazione.acquisto = </w:t>
-      </w:r>
-      <w:r>
-        <w:rPr>
-          <w:rFonts w:ascii="Courier New" w:cs="Courier New" w:eastAsia="Courier New" w:hAnsi="Courier New"/>
-          <w:sz w:val="20"/>
-          <w:szCs w:val="20"/>
-          <w:rtl w:val="0"/>
-        </w:rPr>
-        <w:t xml:space="preserve">acquisto_biglietto.acquisto</w:t>
-      </w:r>
-      <w:r>
-        <w:rPr>
-          <w:rtl w:val="0"/>
-        </w:rPr>
-      </w:r>
-    </w:p>
-    <w:p>
-      <w:pPr>
-        <w:rPr>
-          <w:rFonts w:ascii="Courier New" w:cs="Courier New" w:eastAsia="Courier New" w:hAnsi="Courier New"/>
-          <w:sz w:val="20"/>
-          <w:szCs w:val="20"/>
-        </w:rPr>
-      </w:pPr>
-      <w:r>
-        <w:rPr>
-          <w:rFonts w:ascii="Courier New" w:cs="Courier New" w:eastAsia="Courier New" w:hAnsi="Courier New"/>
-          <w:b w:val="1"/>
-          <w:sz w:val="20"/>
-          <w:szCs w:val="20"/>
-          <w:rtl w:val="0"/>
-        </w:rPr>
-        <w:t xml:space="preserve">GROUP BY</w:t>
-      </w:r>
-      <w:r>
-        <w:rPr>
-          <w:rFonts w:ascii="Courier New" w:cs="Courier New" w:eastAsia="Courier New" w:hAnsi="Courier New"/>
-          <w:sz w:val="20"/>
-          <w:szCs w:val="20"/>
-          <w:rtl w:val="0"/>
-        </w:rPr>
-        <w:t xml:space="preserve"> </w:t>
-      </w:r>
-      <w:r>
-        <w:rPr>
-          <w:rFonts w:ascii="Courier New" w:cs="Courier New" w:eastAsia="Courier New" w:hAnsi="Courier New"/>
-          <w:sz w:val="20"/>
-          <w:szCs w:val="20"/>
-          <w:rtl w:val="0"/>
-        </w:rPr>
-        <w:t xml:space="preserve">giornata.data_effettiva</w:t>
-      </w:r>
-      <w:r>
-        <w:rPr>
-          <w:rtl w:val="0"/>
-        </w:rPr>
-      </w:r>
-    </w:p>
-    <w:p>
-      <w:pPr>
-        <w:rPr>
-          <w:rFonts w:ascii="Courier New" w:cs="Courier New" w:eastAsia="Courier New" w:hAnsi="Courier New"/>
-          <w:sz w:val="20"/>
-          <w:szCs w:val="20"/>
-        </w:rPr>
-      </w:pPr>
-      <w:r>
-        <w:rPr>
-          <w:rFonts w:ascii="Courier New" w:cs="Courier New" w:eastAsia="Courier New" w:hAnsi="Courier New"/>
-          <w:b w:val="1"/>
-          <w:sz w:val="20"/>
-          <w:szCs w:val="20"/>
-          <w:rtl w:val="0"/>
-        </w:rPr>
-        <w:t xml:space="preserve">ORDER BY</w:t>
-      </w:r>
-      <w:r>
-        <w:rPr>
-          <w:rFonts w:ascii="Courier New" w:cs="Courier New" w:eastAsia="Courier New" w:hAnsi="Courier New"/>
-          <w:sz w:val="20"/>
-          <w:szCs w:val="20"/>
-          <w:rtl w:val="0"/>
-        </w:rPr>
-        <w:t xml:space="preserve"> </w:t>
-      </w:r>
-      <w:r>
-        <w:rPr>
-          <w:rFonts w:ascii="Courier New" w:cs="Courier New" w:eastAsia="Courier New" w:hAnsi="Courier New"/>
-          <w:sz w:val="20"/>
-          <w:szCs w:val="20"/>
-          <w:rtl w:val="0"/>
-        </w:rPr>
-        <w:t xml:space="preserve">giornata.data_effettiva;</w:t>
-      </w:r>
-      <w:r>
-        <w:rPr>
-          <w:rtl w:val="0"/>
-        </w:rPr>
-      </w:r>
-    </w:p>
-    <w:p>
-      <w:pPr>
-        <w:rPr>
-          <w:rFonts w:ascii="Courier New" w:cs="Courier New" w:eastAsia="Courier New" w:hAnsi="Courier New"/>
-          <w:sz w:val="20"/>
-          <w:szCs w:val="20"/>
-        </w:rPr>
-      </w:pPr>
-      <w:r>
-        <w:rPr>
-          <w:rtl w:val="0"/>
-        </w:rPr>
-      </w:r>
-    </w:p>
-    <w:p>
-      <w:pPr>
-        <w:rPr>
-          <w:rFonts w:ascii="Courier New" w:cs="Courier New" w:eastAsia="Courier New" w:hAnsi="Courier New"/>
-          <w:sz w:val="20"/>
-          <w:szCs w:val="20"/>
-        </w:rPr>
-      </w:pPr>
-      <w:r>
-        <w:pict>
-          <v:rect style="width:0.0pt;height:1.5pt" o:hr="t" o:hrstd="t" o:hralign="center" fillcolor="#A0A0A0" stroked="f"/>
-        </w:pict>
-      </w:r>
-      <w:r>
-        <w:rPr>
-          <w:rtl w:val="0"/>
-        </w:rPr>
-      </w:r>
-    </w:p>
-    <w:p>
-      <w:pPr>
-        <w:rPr>
-          <w:rFonts w:ascii="Courier New" w:cs="Courier New" w:eastAsia="Courier New" w:hAnsi="Courier New"/>
-          <w:sz w:val="20"/>
-          <w:szCs w:val="20"/>
-        </w:rPr>
-      </w:pPr>
-      <w:r>
-        <w:rPr>
-          <w:rtl w:val="0"/>
-        </w:rPr>
-      </w:r>
-    </w:p>
-    <w:p>
-      <w:pPr>
-        <w:rPr>
-          <w:rFonts w:ascii="Courier New" w:cs="Courier New" w:eastAsia="Courier New" w:hAnsi="Courier New"/>
-          <w:sz w:val="20"/>
-          <w:szCs w:val="20"/>
-        </w:rPr>
-      </w:pPr>
-      <w:r>
-        <w:rPr>
-          <w:rFonts w:ascii="Courier New" w:cs="Courier New" w:eastAsia="Courier New" w:hAnsi="Courier New"/>
-          <w:b w:val="1"/>
-          <w:sz w:val="20"/>
-          <w:szCs w:val="20"/>
-          <w:rtl w:val="0"/>
-        </w:rPr>
-        <w:t xml:space="preserve">SELECT</w:t>
-      </w:r>
-      <w:r>
-        <w:rPr>
-          <w:rFonts w:ascii="Courier New" w:cs="Courier New" w:eastAsia="Courier New" w:hAnsi="Courier New"/>
-          <w:sz w:val="20"/>
-          <w:szCs w:val="20"/>
-          <w:rtl w:val="0"/>
-        </w:rPr>
-        <w:t xml:space="preserve"> biglietto.festival, </w:t>
-      </w:r>
-      <w:r>
-        <w:rPr>
-          <w:rFonts w:ascii="Courier New" w:cs="Courier New" w:eastAsia="Courier New" w:hAnsi="Courier New"/>
-          <w:b w:val="1"/>
-          <w:sz w:val="20"/>
-          <w:szCs w:val="20"/>
-          <w:rtl w:val="0"/>
-        </w:rPr>
-        <w:t xml:space="preserve">COUNT(*)</w:t>
-      </w:r>
-      <w:r>
-        <w:rPr>
-          <w:rFonts w:ascii="Courier New" w:cs="Courier New" w:eastAsia="Courier New" w:hAnsi="Courier New"/>
-          <w:sz w:val="20"/>
-          <w:szCs w:val="20"/>
-          <w:rtl w:val="0"/>
-        </w:rPr>
-        <w:t xml:space="preserve"> </w:t>
-      </w:r>
-      <w:r>
-        <w:rPr>
-          <w:rFonts w:ascii="Courier New" w:cs="Courier New" w:eastAsia="Courier New" w:hAnsi="Courier New"/>
-          <w:b w:val="1"/>
-          <w:sz w:val="20"/>
-          <w:szCs w:val="20"/>
-          <w:rtl w:val="0"/>
-        </w:rPr>
-        <w:t xml:space="preserve">AS</w:t>
-      </w:r>
-      <w:r>
-        <w:rPr>
-          <w:rFonts w:ascii="Courier New" w:cs="Courier New" w:eastAsia="Courier New" w:hAnsi="Courier New"/>
-          <w:sz w:val="20"/>
-          <w:szCs w:val="20"/>
-          <w:rtl w:val="0"/>
-        </w:rPr>
-        <w:t xml:space="preserve"> biglietti</w:t>
-      </w:r>
-    </w:p>
-    <w:p>
-      <w:pPr>
-        <w:rPr>
-          <w:rFonts w:ascii="Courier New" w:cs="Courier New" w:eastAsia="Courier New" w:hAnsi="Courier New"/>
-          <w:sz w:val="20"/>
-          <w:szCs w:val="20"/>
-        </w:rPr>
-      </w:pPr>
-      <w:r>
-        <w:rPr>
-          <w:rFonts w:ascii="Courier New" w:cs="Courier New" w:eastAsia="Courier New" w:hAnsi="Courier New"/>
-          <w:b w:val="1"/>
-          <w:sz w:val="20"/>
-          <w:szCs w:val="20"/>
-          <w:rtl w:val="0"/>
-        </w:rPr>
-        <w:t xml:space="preserve">FROM</w:t>
-      </w:r>
-      <w:r>
-        <w:rPr>
-          <w:rFonts w:ascii="Courier New" w:cs="Courier New" w:eastAsia="Courier New" w:hAnsi="Courier New"/>
-          <w:sz w:val="20"/>
-          <w:szCs w:val="20"/>
-          <w:rtl w:val="0"/>
-        </w:rPr>
-        <w:t xml:space="preserve"> </w:t>
-      </w:r>
-      <w:r>
-        <w:rPr>
-          <w:rFonts w:ascii="Courier New" w:cs="Courier New" w:eastAsia="Courier New" w:hAnsi="Courier New"/>
-          <w:sz w:val="20"/>
-          <w:szCs w:val="20"/>
-          <w:rtl w:val="0"/>
-        </w:rPr>
-        <w:t xml:space="preserve">acquisto_biglietto,biglietto</w:t>
-      </w:r>
-      <w:r>
-        <w:rPr>
-          <w:rtl w:val="0"/>
-        </w:rPr>
-      </w:r>
-    </w:p>
-    <w:p>
-      <w:pPr>
-        <w:rPr>
-          <w:rFonts w:ascii="Courier New" w:cs="Courier New" w:eastAsia="Courier New" w:hAnsi="Courier New"/>
-          <w:sz w:val="20"/>
-          <w:szCs w:val="20"/>
-        </w:rPr>
-      </w:pPr>
-      <w:r>
-        <w:rPr>
-          <w:rFonts w:ascii="Courier New" w:cs="Courier New" w:eastAsia="Courier New" w:hAnsi="Courier New"/>
-          <w:b w:val="1"/>
-          <w:sz w:val="20"/>
-          <w:szCs w:val="20"/>
-          <w:rtl w:val="0"/>
-        </w:rPr>
-        <w:t xml:space="preserve">WHERE</w:t>
-      </w:r>
-      <w:r>
-        <w:rPr>
-          <w:rFonts w:ascii="Courier New" w:cs="Courier New" w:eastAsia="Courier New" w:hAnsi="Courier New"/>
-          <w:sz w:val="20"/>
-          <w:szCs w:val="20"/>
-          <w:rtl w:val="0"/>
-        </w:rPr>
-        <w:t xml:space="preserve"> acquisto_biglietto.biglietto = biglietto.id</w:t>
-      </w:r>
-    </w:p>
-    <w:p>
-      <w:pPr>
-        <w:rPr>
-          <w:rFonts w:ascii="Courier New" w:cs="Courier New" w:eastAsia="Courier New" w:hAnsi="Courier New"/>
-          <w:sz w:val="20"/>
-          <w:szCs w:val="20"/>
-        </w:rPr>
-      </w:pPr>
-      <w:r>
-        <w:rPr>
-          <w:rFonts w:ascii="Courier New" w:cs="Courier New" w:eastAsia="Courier New" w:hAnsi="Courier New"/>
-          <w:b w:val="1"/>
-          <w:sz w:val="20"/>
-          <w:szCs w:val="20"/>
-          <w:rtl w:val="0"/>
-        </w:rPr>
-        <w:t xml:space="preserve">GROUP BY</w:t>
-      </w:r>
-      <w:r>
-        <w:rPr>
-          <w:rFonts w:ascii="Courier New" w:cs="Courier New" w:eastAsia="Courier New" w:hAnsi="Courier New"/>
-          <w:sz w:val="20"/>
-          <w:szCs w:val="20"/>
-          <w:rtl w:val="0"/>
-        </w:rPr>
-        <w:t xml:space="preserve"> biglietto.festival</w:t>
-      </w:r>
-    </w:p>
-    <w:p>
-      <w:pPr>
-        <w:rPr>
-          <w:rFonts w:ascii="Courier New" w:cs="Courier New" w:eastAsia="Courier New" w:hAnsi="Courier New"/>
-          <w:sz w:val="20"/>
-          <w:szCs w:val="20"/>
-        </w:rPr>
-      </w:pPr>
-      <w:r>
-        <w:rPr>
-          <w:rFonts w:ascii="Courier New" w:cs="Courier New" w:eastAsia="Courier New" w:hAnsi="Courier New"/>
-          <w:b w:val="1"/>
-          <w:sz w:val="20"/>
-          <w:szCs w:val="20"/>
-          <w:rtl w:val="0"/>
-        </w:rPr>
-        <w:t xml:space="preserve">ORDER BY</w:t>
-      </w:r>
-      <w:r>
-        <w:rPr>
-          <w:rFonts w:ascii="Courier New" w:cs="Courier New" w:eastAsia="Courier New" w:hAnsi="Courier New"/>
-          <w:sz w:val="20"/>
-          <w:szCs w:val="20"/>
-          <w:rtl w:val="0"/>
-        </w:rPr>
-        <w:t xml:space="preserve"> </w:t>
-      </w:r>
-      <w:r>
-        <w:rPr>
-          <w:rFonts w:ascii="Courier New" w:cs="Courier New" w:eastAsia="Courier New" w:hAnsi="Courier New"/>
-          <w:b w:val="1"/>
-          <w:sz w:val="20"/>
-          <w:szCs w:val="20"/>
-          <w:rtl w:val="0"/>
-        </w:rPr>
-        <w:t xml:space="preserve">COUNT(*) DESC</w:t>
-      </w:r>
-      <w:r>
-        <w:rPr>
-          <w:rFonts w:ascii="Courier New" w:cs="Courier New" w:eastAsia="Courier New" w:hAnsi="Courier New"/>
-          <w:sz w:val="20"/>
-          <w:szCs w:val="20"/>
-          <w:rtl w:val="0"/>
-        </w:rPr>
-        <w:t xml:space="preserve">;</w:t>
-      </w:r>
-    </w:p>
-    <w:p>
-      <w:pPr>
-        <w:rPr>
-          <w:rFonts w:ascii="Courier New" w:cs="Courier New" w:eastAsia="Courier New" w:hAnsi="Courier New"/>
-          <w:sz w:val="20"/>
-          <w:szCs w:val="20"/>
-        </w:rPr>
-      </w:pPr>
-      <w:r>
-        <w:rPr>
-          <w:rtl w:val="0"/>
-        </w:rPr>
-      </w:r>
-    </w:p>
-    <w:p>
-      <w:pPr>
-        <w:rPr>
-          <w:rFonts w:ascii="Courier New" w:cs="Courier New" w:eastAsia="Courier New" w:hAnsi="Courier New"/>
-          <w:sz w:val="20"/>
-          <w:szCs w:val="20"/>
-        </w:rPr>
-      </w:pPr>
-      <w:r>
-        <w:pict>
-          <v:rect style="width:0.0pt;height:1.5pt" o:hr="t" o:hrstd="t" o:hralign="center" fillcolor="#A0A0A0" stroked="f"/>
-        </w:pict>
-      </w:r>
-      <w:r>
-        <w:rPr>
-          <w:rtl w:val="0"/>
-        </w:rPr>
-      </w:r>
-    </w:p>
-    <w:p>
-      <w:pPr>
-        <w:rPr>
-          <w:rFonts w:ascii="Courier New" w:cs="Courier New" w:eastAsia="Courier New" w:hAnsi="Courier New"/>
-          <w:sz w:val="20"/>
-          <w:szCs w:val="20"/>
-        </w:rPr>
-      </w:pPr>
-      <w:r>
-        <w:rPr>
-          <w:rFonts w:ascii="Courier New" w:cs="Courier New" w:eastAsia="Courier New" w:hAnsi="Courier New"/>
-          <w:b w:val="1"/>
-          <w:sz w:val="20"/>
-          <w:szCs w:val="20"/>
-          <w:rtl w:val="0"/>
-        </w:rPr>
-        <w:t xml:space="preserve">SELECT</w:t>
-      </w:r>
-      <w:r>
-        <w:rPr>
-          <w:rFonts w:ascii="Courier New" w:cs="Courier New" w:eastAsia="Courier New" w:hAnsi="Courier New"/>
-          <w:sz w:val="20"/>
-          <w:szCs w:val="20"/>
-          <w:rtl w:val="0"/>
-        </w:rPr>
-        <w:t xml:space="preserve"> </w:t>
-      </w:r>
-      <w:r>
-        <w:rPr>
-          <w:rFonts w:ascii="Courier New" w:cs="Courier New" w:eastAsia="Courier New" w:hAnsi="Courier New"/>
-          <w:sz w:val="20"/>
-          <w:szCs w:val="20"/>
-          <w:rtl w:val="0"/>
-        </w:rPr>
-        <w:t xml:space="preserve">camerino.id,</w:t>
-      </w:r>
-      <w:r>
-        <w:rPr>
-          <w:rFonts w:ascii="Courier New" w:cs="Courier New" w:eastAsia="Courier New" w:hAnsi="Courier New"/>
-          <w:sz w:val="20"/>
-          <w:szCs w:val="20"/>
-          <w:rtl w:val="0"/>
-        </w:rPr>
-        <w:t xml:space="preserve"> </w:t>
-      </w:r>
-      <w:r>
-        <w:rPr>
-          <w:rFonts w:ascii="Courier New" w:cs="Courier New" w:eastAsia="Courier New" w:hAnsi="Courier New"/>
-          <w:sz w:val="20"/>
-          <w:szCs w:val="20"/>
-          <w:rtl w:val="0"/>
-        </w:rPr>
-        <w:t xml:space="preserve">camerino_servizio.servizio</w:t>
-      </w:r>
-      <w:r>
-        <w:rPr>
-          <w:rtl w:val="0"/>
-        </w:rPr>
-      </w:r>
-    </w:p>
-    <w:p>
-      <w:pPr>
-        <w:rPr>
-          <w:rFonts w:ascii="Courier New" w:cs="Courier New" w:eastAsia="Courier New" w:hAnsi="Courier New"/>
-          <w:sz w:val="20"/>
-          <w:szCs w:val="20"/>
-        </w:rPr>
-      </w:pPr>
-      <w:r>
-        <w:rPr>
-          <w:rFonts w:ascii="Courier New" w:cs="Courier New" w:eastAsia="Courier New" w:hAnsi="Courier New"/>
-          <w:b w:val="1"/>
-          <w:sz w:val="20"/>
-          <w:szCs w:val="20"/>
-          <w:rtl w:val="0"/>
-        </w:rPr>
-        <w:t xml:space="preserve">FROM</w:t>
-      </w:r>
-      <w:r>
-        <w:rPr>
-          <w:rFonts w:ascii="Courier New" w:cs="Courier New" w:eastAsia="Courier New" w:hAnsi="Courier New"/>
-          <w:sz w:val="20"/>
-          <w:szCs w:val="20"/>
-          <w:rtl w:val="0"/>
-        </w:rPr>
-        <w:t xml:space="preserve"> camerino, </w:t>
-      </w:r>
-      <w:r>
-        <w:rPr>
-          <w:rFonts w:ascii="Courier New" w:cs="Courier New" w:eastAsia="Courier New" w:hAnsi="Courier New"/>
-          <w:sz w:val="20"/>
-          <w:szCs w:val="20"/>
-          <w:rtl w:val="0"/>
-        </w:rPr>
-        <w:t xml:space="preserve">camerino_servizio</w:t>
-      </w:r>
-      <w:r>
-        <w:rPr>
-          <w:rtl w:val="0"/>
-        </w:rPr>
-      </w:r>
-    </w:p>
-    <w:p>
-      <w:pPr>
-        <w:rPr>
-          <w:rFonts w:ascii="Courier New" w:cs="Courier New" w:eastAsia="Courier New" w:hAnsi="Courier New"/>
-          <w:sz w:val="20"/>
-          <w:szCs w:val="20"/>
-        </w:rPr>
-      </w:pPr>
-      <w:r>
-        <w:rPr>
-          <w:rFonts w:ascii="Courier New" w:cs="Courier New" w:eastAsia="Courier New" w:hAnsi="Courier New"/>
-          <w:b w:val="1"/>
-          <w:sz w:val="20"/>
-          <w:szCs w:val="20"/>
-          <w:rtl w:val="0"/>
-        </w:rPr>
-        <w:t xml:space="preserve">WHERE</w:t>
-      </w:r>
-      <w:r>
-        <w:rPr>
-          <w:rFonts w:ascii="Courier New" w:cs="Courier New" w:eastAsia="Courier New" w:hAnsi="Courier New"/>
-          <w:sz w:val="20"/>
-          <w:szCs w:val="20"/>
-          <w:rtl w:val="0"/>
-        </w:rPr>
-        <w:t xml:space="preserve"> camerino.id = camerino_servizio.camerino</w:t>
-      </w:r>
-    </w:p>
-    <w:p>
-      <w:pPr>
-        <w:rPr>
-          <w:rFonts w:ascii="Courier New" w:cs="Courier New" w:eastAsia="Courier New" w:hAnsi="Courier New"/>
-          <w:sz w:val="20"/>
-          <w:szCs w:val="20"/>
-        </w:rPr>
-      </w:pPr>
-      <w:r>
-        <w:rPr>
-          <w:rFonts w:ascii="Courier New" w:cs="Courier New" w:eastAsia="Courier New" w:hAnsi="Courier New"/>
-          <w:b w:val="1"/>
-          <w:sz w:val="20"/>
-          <w:szCs w:val="20"/>
-          <w:rtl w:val="0"/>
-        </w:rPr>
-        <w:t xml:space="preserve">ORDER</w:t>
-      </w:r>
-      <w:r>
-        <w:rPr>
-          <w:rFonts w:ascii="Courier New" w:cs="Courier New" w:eastAsia="Courier New" w:hAnsi="Courier New"/>
-          <w:sz w:val="20"/>
-          <w:szCs w:val="20"/>
-          <w:rtl w:val="0"/>
-        </w:rPr>
-        <w:t xml:space="preserve"> BY camerino.id</w:t>
-      </w:r>
-    </w:p>
-    <w:p>
-      <w:pPr>
-        <w:rPr>
-          <w:rFonts w:ascii="Courier New" w:cs="Courier New" w:eastAsia="Courier New" w:hAnsi="Courier New"/>
-          <w:sz w:val="20"/>
-          <w:szCs w:val="20"/>
-        </w:rPr>
-      </w:pPr>
-      <w:r>
-        <w:rPr>
-          <w:rtl w:val="0"/>
-        </w:rPr>
-      </w:r>
-    </w:p>
-    <w:p>
-      <w:pPr>
-        <w:rPr>
-          <w:rFonts w:ascii="Courier New" w:cs="Courier New" w:eastAsia="Courier New" w:hAnsi="Courier New"/>
-          <w:sz w:val="20"/>
-          <w:szCs w:val="20"/>
-        </w:rPr>
-      </w:pPr>
-      <w:r>
-        <w:pict>
-          <v:rect style="width:0.0pt;height:1.5pt" o:hr="t" o:hrstd="t" o:hralign="center" fillcolor="#A0A0A0" stroked="f"/>
-        </w:pict>
-      </w:r>
-      <w:r>
-        <w:rPr>
-          <w:rtl w:val="0"/>
-        </w:rPr>
-      </w:r>
-    </w:p>
-    <w:p>
-      <w:pPr>
-        <w:rPr>
-          <w:rFonts w:ascii="Courier New" w:cs="Courier New" w:eastAsia="Courier New" w:hAnsi="Courier New"/>
-          <w:sz w:val="20"/>
-          <w:szCs w:val="20"/>
-        </w:rPr>
-      </w:pPr>
-      <w:r>
-        <w:rPr>
-          <w:rFonts w:ascii="Courier New" w:cs="Courier New" w:eastAsia="Courier New" w:hAnsi="Courier New"/>
-          <w:b w:val="1"/>
-          <w:sz w:val="20"/>
-          <w:szCs w:val="20"/>
-          <w:rtl w:val="0"/>
-        </w:rPr>
-        <w:t xml:space="preserve">SELECT</w:t>
-      </w:r>
-      <w:r>
-        <w:rPr>
-          <w:rFonts w:ascii="Courier New" w:cs="Courier New" w:eastAsia="Courier New" w:hAnsi="Courier New"/>
-          <w:sz w:val="20"/>
-          <w:szCs w:val="20"/>
-          <w:rtl w:val="0"/>
-        </w:rPr>
-        <w:t xml:space="preserve"> </w:t>
-      </w:r>
-      <w:r>
-        <w:rPr>
-          <w:rFonts w:ascii="Courier New" w:cs="Courier New" w:eastAsia="Courier New" w:hAnsi="Courier New"/>
-          <w:sz w:val="20"/>
-          <w:szCs w:val="20"/>
-          <w:rtl w:val="0"/>
-        </w:rPr>
-        <w:t xml:space="preserve">giornata.festival,giornata.data_effettiva,</w:t>
-      </w:r>
-      <w:r>
-        <w:rPr>
-          <w:rFonts w:ascii="Courier New" w:cs="Courier New" w:eastAsia="Courier New" w:hAnsi="Courier New"/>
-          <w:sz w:val="20"/>
-          <w:szCs w:val="20"/>
-          <w:rtl w:val="0"/>
-        </w:rPr>
-        <w:t xml:space="preserve"> concerto.artista, concerto.ora_inizio, concerto.ora_fine</w:t>
-      </w:r>
-    </w:p>
-    <w:p>
-      <w:pPr>
-        <w:rPr>
-          <w:rFonts w:ascii="Courier New" w:cs="Courier New" w:eastAsia="Courier New" w:hAnsi="Courier New"/>
-          <w:sz w:val="20"/>
-          <w:szCs w:val="20"/>
-        </w:rPr>
-      </w:pPr>
-      <w:r>
-        <w:rPr>
-          <w:rFonts w:ascii="Courier New" w:cs="Courier New" w:eastAsia="Courier New" w:hAnsi="Courier New"/>
-          <w:b w:val="1"/>
-          <w:sz w:val="20"/>
-          <w:szCs w:val="20"/>
-          <w:rtl w:val="0"/>
-        </w:rPr>
-        <w:t xml:space="preserve">FROM</w:t>
-      </w:r>
-      <w:r>
-        <w:rPr>
-          <w:rFonts w:ascii="Courier New" w:cs="Courier New" w:eastAsia="Courier New" w:hAnsi="Courier New"/>
-          <w:sz w:val="20"/>
-          <w:szCs w:val="20"/>
-          <w:rtl w:val="0"/>
-        </w:rPr>
-        <w:t xml:space="preserve"> concerto, giornata</w:t>
-      </w:r>
-    </w:p>
-    <w:p>
-      <w:pPr>
-        <w:rPr>
-          <w:rFonts w:ascii="Courier New" w:cs="Courier New" w:eastAsia="Courier New" w:hAnsi="Courier New"/>
-          <w:sz w:val="20"/>
-          <w:szCs w:val="20"/>
-        </w:rPr>
-      </w:pPr>
-      <w:r>
-        <w:rPr>
-          <w:rFonts w:ascii="Courier New" w:cs="Courier New" w:eastAsia="Courier New" w:hAnsi="Courier New"/>
-          <w:b w:val="1"/>
-          <w:sz w:val="20"/>
-          <w:szCs w:val="20"/>
-          <w:rtl w:val="0"/>
-        </w:rPr>
-        <w:t xml:space="preserve">WHERE</w:t>
-      </w:r>
-      <w:r>
-        <w:rPr>
-          <w:rFonts w:ascii="Courier New" w:cs="Courier New" w:eastAsia="Courier New" w:hAnsi="Courier New"/>
-          <w:sz w:val="20"/>
-          <w:szCs w:val="20"/>
-          <w:rtl w:val="0"/>
-        </w:rPr>
-        <w:t xml:space="preserve"> concerto.giornata = </w:t>
-      </w:r>
-      <w:r>
-        <w:rPr>
-          <w:rFonts w:ascii="Courier New" w:cs="Courier New" w:eastAsia="Courier New" w:hAnsi="Courier New"/>
-          <w:sz w:val="20"/>
-          <w:szCs w:val="20"/>
-          <w:rtl w:val="0"/>
-        </w:rPr>
-        <w:t xml:space="preserve">giornata.data_effettiva</w:t>
-      </w:r>
-      <w:r>
-        <w:rPr>
-          <w:rtl w:val="0"/>
-        </w:rPr>
-      </w:r>
-    </w:p>
-    <w:p>
-      <w:pPr>
-        <w:rPr>
-          <w:rFonts w:ascii="Courier New" w:cs="Courier New" w:eastAsia="Courier New" w:hAnsi="Courier New"/>
-          <w:sz w:val="20"/>
-          <w:szCs w:val="20"/>
-        </w:rPr>
-      </w:pPr>
-      <w:r>
-        <w:rPr>
-          <w:rFonts w:ascii="Courier New" w:cs="Courier New" w:eastAsia="Courier New" w:hAnsi="Courier New"/>
-          <w:b w:val="1"/>
-          <w:sz w:val="20"/>
-          <w:szCs w:val="20"/>
-          <w:rtl w:val="0"/>
-        </w:rPr>
-        <w:t xml:space="preserve">ORDER BY</w:t>
-      </w:r>
-      <w:r>
-        <w:rPr>
-          <w:rFonts w:ascii="Courier New" w:cs="Courier New" w:eastAsia="Courier New" w:hAnsi="Courier New"/>
-          <w:sz w:val="20"/>
-          <w:szCs w:val="20"/>
-          <w:rtl w:val="0"/>
-        </w:rPr>
-        <w:t xml:space="preserve"> </w:t>
-      </w:r>
-      <w:r>
-        <w:rPr>
-          <w:rFonts w:ascii="Courier New" w:cs="Courier New" w:eastAsia="Courier New" w:hAnsi="Courier New"/>
-          <w:sz w:val="20"/>
-          <w:szCs w:val="20"/>
-          <w:rtl w:val="0"/>
-        </w:rPr>
-        <w:t xml:space="preserve">(giornata.festival,giornata.data_effettiva,concerto.ora_inizio);</w:t>
-      </w:r>
-      <w:r>
-        <w:rPr>
-          <w:rtl w:val="0"/>
-        </w:rPr>
-      </w:r>
-    </w:p>
-    <w:p>
-      <w:pPr>
-        <w:rPr>
-          <w:rFonts w:ascii="Courier New" w:cs="Courier New" w:eastAsia="Courier New" w:hAnsi="Courier New"/>
-          <w:sz w:val="20"/>
-          <w:szCs w:val="20"/>
-        </w:rPr>
-      </w:pPr>
-      <w:r>
-        <w:rPr>
-          <w:rtl w:val="0"/>
-        </w:rPr>
-      </w:r>
-    </w:p>
-    <w:p>
-      <w:pPr>
-        <w:rPr>
-          <w:rFonts w:ascii="Courier New" w:cs="Courier New" w:eastAsia="Courier New" w:hAnsi="Courier New"/>
-          <w:sz w:val="20"/>
-          <w:szCs w:val="20"/>
-        </w:rPr>
-      </w:pPr>
-      <w:r>
-        <w:pict>
-          <v:rect style="width:0.0pt;height:1.5pt" o:hr="t" o:hrstd="t" o:hralign="center" fillcolor="#A0A0A0" stroked="f"/>
-        </w:pict>
-      </w:r>
-      <w:r>
-        <w:rPr>
-          <w:rtl w:val="0"/>
-        </w:rPr>
-      </w:r>
-    </w:p>
-    <w:p>
-      <w:pPr>
-        <w:rPr>
-          <w:rFonts w:ascii="Courier New" w:cs="Courier New" w:eastAsia="Courier New" w:hAnsi="Courier New"/>
-          <w:sz w:val="20"/>
-          <w:szCs w:val="20"/>
-        </w:rPr>
-      </w:pPr>
-      <w:r>
-        <w:rPr>
-          <w:rtl w:val="0"/>
-        </w:rPr>
-      </w:r>
-    </w:p>
-    <w:p>
-      <w:pPr>
-        <w:rPr>
-          <w:rFonts w:ascii="Courier New" w:cs="Courier New" w:eastAsia="Courier New" w:hAnsi="Courier New"/>
-          <w:sz w:val="20"/>
-          <w:szCs w:val="20"/>
-        </w:rPr>
-      </w:pPr>
-      <w:r>
-        <w:rPr>
-          <w:rFonts w:ascii="Courier New" w:cs="Courier New" w:eastAsia="Courier New" w:hAnsi="Courier New"/>
-          <w:b w:val="1"/>
-          <w:sz w:val="20"/>
-          <w:szCs w:val="20"/>
-          <w:rtl w:val="0"/>
-        </w:rPr>
-        <w:t xml:space="preserve">SELECT</w:t>
-      </w:r>
-      <w:r>
-        <w:rPr>
-          <w:rFonts w:ascii="Courier New" w:cs="Courier New" w:eastAsia="Courier New" w:hAnsi="Courier New"/>
-          <w:sz w:val="20"/>
-          <w:szCs w:val="20"/>
-          <w:rtl w:val="0"/>
-        </w:rPr>
-        <w:t xml:space="preserve"> camerino, artista</w:t>
-      </w:r>
-    </w:p>
-    <w:p>
-      <w:pPr>
-        <w:rPr>
-          <w:rFonts w:ascii="Courier New" w:cs="Courier New" w:eastAsia="Courier New" w:hAnsi="Courier New"/>
-          <w:sz w:val="20"/>
-          <w:szCs w:val="20"/>
-        </w:rPr>
-      </w:pPr>
-      <w:r>
-        <w:rPr>
-          <w:rFonts w:ascii="Courier New" w:cs="Courier New" w:eastAsia="Courier New" w:hAnsi="Courier New"/>
-          <w:b w:val="1"/>
-          <w:sz w:val="20"/>
-          <w:szCs w:val="20"/>
-          <w:rtl w:val="0"/>
-        </w:rPr>
-        <w:t xml:space="preserve">FROM</w:t>
-      </w:r>
-      <w:r>
-        <w:rPr>
-          <w:rFonts w:ascii="Courier New" w:cs="Courier New" w:eastAsia="Courier New" w:hAnsi="Courier New"/>
-          <w:sz w:val="20"/>
-          <w:szCs w:val="20"/>
-          <w:rtl w:val="0"/>
-        </w:rPr>
-        <w:t xml:space="preserve"> occupazione</w:t>
-      </w:r>
-    </w:p>
-    <w:p>
-      <w:pPr>
-        <w:rPr>
-          <w:rFonts w:ascii="Courier New" w:cs="Courier New" w:eastAsia="Courier New" w:hAnsi="Courier New"/>
-          <w:sz w:val="20"/>
-          <w:szCs w:val="20"/>
-        </w:rPr>
-      </w:pPr>
-      <w:r>
-        <w:rPr>
-          <w:rFonts w:ascii="Courier New" w:cs="Courier New" w:eastAsia="Courier New" w:hAnsi="Courier New"/>
-          <w:b w:val="1"/>
-          <w:sz w:val="20"/>
-          <w:szCs w:val="20"/>
-          <w:rtl w:val="0"/>
-        </w:rPr>
-        <w:t xml:space="preserve">WHERE</w:t>
-      </w:r>
-      <w:r>
-        <w:rPr>
-          <w:rFonts w:ascii="Courier New" w:cs="Courier New" w:eastAsia="Courier New" w:hAnsi="Courier New"/>
-          <w:sz w:val="20"/>
-          <w:szCs w:val="20"/>
-          <w:rtl w:val="0"/>
-        </w:rPr>
-        <w:t xml:space="preserve"> giornata = '2020-06-15';</w:t>
-      </w:r>
-    </w:p>
-    <w:p>
-      <w:pPr>
-        <w:rPr>
-          <w:sz w:val="20"/>
-          <w:szCs w:val="20"/>
-        </w:rPr>
-      </w:pPr>
-      <w:r>
-        <w:rPr>
-          <w:rtl w:val="0"/>
-        </w:rPr>
-      </w:r>
-    </w:p>
-    <w:p>
-      <w:pPr>
-        <w:rPr>
-          <w:sz w:val="20"/>
-          <w:szCs w:val="20"/>
-        </w:rPr>
-      </w:pPr>
-      <w:r>
-        <w:pict>
-          <v:rect style="width:0.0pt;height:1.5pt" o:hr="t" o:hrstd="t" o:hralign="center" fillcolor="#A0A0A0" stroked="f"/>
-        </w:pict>
-      </w:r>
-      <w:r>
-        <w:rPr>
-          <w:rtl w:val="0"/>
-        </w:rPr>
-      </w:r>
-    </w:p>
-    <w:p>
-      <w:pPr>
-        <w:rPr>
-          <w:sz w:val="20"/>
-          <w:szCs w:val="20"/>
-        </w:rPr>
-      </w:pPr>
-      <w:r>
-        <w:rPr>
-          <w:rtl w:val="0"/>
-        </w:rPr>
-      </w:r>
-    </w:p>
-    <w:p>
-      <w:pPr>
-        <w:rPr>
-          <w:rFonts w:ascii="Courier New" w:cs="Courier New" w:eastAsia="Courier New" w:hAnsi="Courier New"/>
-          <w:sz w:val="20"/>
-          <w:szCs w:val="20"/>
-        </w:rPr>
-      </w:pPr>
-      <w:r>
-        <w:rPr>
-          <w:rFonts w:ascii="Courier New" w:cs="Courier New" w:eastAsia="Courier New" w:hAnsi="Courier New"/>
-          <w:b w:val="1"/>
-          <w:sz w:val="20"/>
-          <w:szCs w:val="20"/>
-          <w:rtl w:val="0"/>
-        </w:rPr>
-        <w:t xml:space="preserve">UPDATE</w:t>
-      </w:r>
-      <w:r>
-        <w:rPr>
-          <w:rFonts w:ascii="Courier New" w:cs="Courier New" w:eastAsia="Courier New" w:hAnsi="Courier New"/>
-          <w:sz w:val="20"/>
-          <w:szCs w:val="20"/>
-          <w:rtl w:val="0"/>
-        </w:rPr>
-        <w:t xml:space="preserve"> occupazione </w:t>
-      </w:r>
-      <w:r>
-        <w:rPr>
-          <w:rFonts w:ascii="Courier New" w:cs="Courier New" w:eastAsia="Courier New" w:hAnsi="Courier New"/>
-          <w:b w:val="1"/>
-          <w:sz w:val="20"/>
-          <w:szCs w:val="20"/>
-          <w:rtl w:val="0"/>
-        </w:rPr>
-        <w:t xml:space="preserve">SET</w:t>
-      </w:r>
-      <w:r>
-        <w:rPr>
-          <w:rFonts w:ascii="Courier New" w:cs="Courier New" w:eastAsia="Courier New" w:hAnsi="Courier New"/>
-          <w:sz w:val="20"/>
-          <w:szCs w:val="20"/>
-          <w:rtl w:val="0"/>
-        </w:rPr>
-        <w:t xml:space="preserve"> artista='Yellow Floyd'</w:t>
-      </w:r>
-    </w:p>
-    <w:p>
-      <w:pPr>
-        <w:rPr>
-          <w:rFonts w:ascii="Courier New" w:cs="Courier New" w:eastAsia="Courier New" w:hAnsi="Courier New"/>
-          <w:sz w:val="20"/>
-          <w:szCs w:val="20"/>
-        </w:rPr>
-      </w:pPr>
-      <w:r>
-        <w:rPr>
-          <w:rFonts w:ascii="Courier New" w:cs="Courier New" w:eastAsia="Courier New" w:hAnsi="Courier New"/>
-          <w:b w:val="1"/>
-          <w:sz w:val="20"/>
-          <w:szCs w:val="20"/>
-          <w:rtl w:val="0"/>
-        </w:rPr>
-        <w:t xml:space="preserve">WHERE</w:t>
-      </w:r>
-      <w:r>
-        <w:rPr>
-          <w:rFonts w:ascii="Courier New" w:cs="Courier New" w:eastAsia="Courier New" w:hAnsi="Courier New"/>
-          <w:sz w:val="20"/>
-          <w:szCs w:val="20"/>
-          <w:rtl w:val="0"/>
-        </w:rPr>
-        <w:t xml:space="preserve"> giornata='2020-06-16' </w:t>
-      </w:r>
-      <w:r>
-        <w:rPr>
-          <w:rFonts w:ascii="Courier New" w:cs="Courier New" w:eastAsia="Courier New" w:hAnsi="Courier New"/>
-          <w:b w:val="1"/>
-          <w:sz w:val="20"/>
-          <w:szCs w:val="20"/>
-          <w:rtl w:val="0"/>
-        </w:rPr>
-        <w:t xml:space="preserve">AND</w:t>
-      </w:r>
-      <w:r>
-        <w:rPr>
-          <w:rFonts w:ascii="Courier New" w:cs="Courier New" w:eastAsia="Courier New" w:hAnsi="Courier New"/>
-          <w:sz w:val="20"/>
-          <w:szCs w:val="20"/>
-          <w:rtl w:val="0"/>
-        </w:rPr>
-        <w:t xml:space="preserve"> camerino='CAM03';</w:t>
-      </w:r>
-    </w:p>
-    <w:p>
-      <w:pPr>
-        <w:rPr>
-          <w:sz w:val="20"/>
-          <w:szCs w:val="20"/>
-        </w:rPr>
-      </w:pPr>
-      <w:r>
-        <w:rPr>
-          <w:rtl w:val="0"/>
-        </w:rPr>
-      </w:r>
-    </w:p>
-    <w:p>
-      <w:pPr>
-        <w:rPr>
-          <w:sz w:val="20"/>
-          <w:szCs w:val="20"/>
-        </w:rPr>
-      </w:pPr>
-      <w:r>
-        <w:rPr>
-          <w:sz w:val="20"/>
-          <w:szCs w:val="20"/>
-          <w:rtl w:val="0"/>
-        </w:rPr>
-        <w:t xml:space="preserve">Fine tipiche</w:t>
-      </w:r>
-    </w:p>
-    <w:p>
-      <w:pPr>
-        <w:rPr>
-          <w:sz w:val="20"/>
-          <w:szCs w:val="20"/>
-        </w:rPr>
-      </w:pPr>
-      <w:r>
-        <w:pict>
-          <v:rect style="width:0.0pt;height:1.5pt" o:hr="t" o:hrstd="t" o:hralign="center" fillcolor="#A0A0A0" stroked="f"/>
-        </w:pict>
-      </w:r>
-      <w:r>
-        <w:rPr>
-          <w:rtl w:val="0"/>
-        </w:rPr>
-      </w:r>
-    </w:p>
-    <w:p>
-      <w:pPr>
-        <w:pStyle w:val="Heading2"/>
         <w:rPr>
           <w:sz w:val="20"/>
           <w:szCs w:val="20"/>
@@ -13340,19 +11696,6 @@
     <w:p>
       <w:pPr>
         <w:rPr>
-          <w:sz w:val="20"/>
-          <w:szCs w:val="20"/>
-        </w:rPr>
-      </w:pPr>
-      <w:r>
-        <w:rPr>
-          <w:rtl w:val="0"/>
-        </w:rPr>
-      </w:r>
-    </w:p>
-    <w:p>
-      <w:pPr>
-        <w:rPr>
           <w:b w:val="1"/>
           <w:sz w:val="20"/>
           <w:szCs w:val="20"/>
@@ -13750,8 +12093,12 @@
       </w:r>
       <w:r>
         <w:rPr>
-          <w:rtl w:val="0"/>
-        </w:rPr>
+          <w:rFonts w:ascii="Courier New" w:cs="Courier New" w:eastAsia="Courier New" w:hAnsi="Courier New"/>
+          <w:sz w:val="20"/>
+          <w:szCs w:val="20"/>
+          <w:rtl w:val="0"/>
+        </w:rPr>
+        <w:t xml:space="preserve">;</w:t>
       </w:r>
     </w:p>
     <w:p>
@@ -13782,7 +12129,7 @@
           <w:szCs w:val="20"/>
           <w:rtl w:val="0"/>
         </w:rPr>
-        <w:t xml:space="preserve">2 - Mostrare gli artisti headliners del festival con più partecipazione media in base alle giornate</w:t>
+        <w:t xml:space="preserve">2 - Mostrare gli artisti headliner del festival con più partecipazione media in base alle giornate</w:t>
       </w:r>
     </w:p>
     <w:p>
@@ -14689,6 +13036,742 @@
           <w:szCs w:val="20"/>
           <w:rtl w:val="0"/>
         </w:rPr>
+        <w:t xml:space="preserve">);</w:t>
+      </w:r>
+    </w:p>
+    <w:p>
+      <w:pPr>
+        <w:rPr>
+          <w:rFonts w:ascii="Courier New" w:cs="Courier New" w:eastAsia="Courier New" w:hAnsi="Courier New"/>
+          <w:i w:val="1"/>
+          <w:sz w:val="20"/>
+          <w:szCs w:val="20"/>
+        </w:rPr>
+      </w:pPr>
+      <w:r>
+        <w:rPr>
+          <w:rtl w:val="0"/>
+        </w:rPr>
+      </w:r>
+    </w:p>
+    <w:p>
+      <w:pPr>
+        <w:ind w:left="0" w:firstLine="0"/>
+        <w:rPr>
+          <w:sz w:val="20"/>
+          <w:szCs w:val="20"/>
+        </w:rPr>
+      </w:pPr>
+      <w:r>
+        <w:rPr>
+          <w:sz w:val="20"/>
+          <w:szCs w:val="20"/>
+          <w:rtl w:val="0"/>
+        </w:rPr>
+        <w:t xml:space="preserve">3 - </w:t>
+      </w:r>
+      <w:r>
+        <w:rPr>
+          <w:sz w:val="20"/>
+          <w:szCs w:val="20"/>
+          <w:rtl w:val="0"/>
+        </w:rPr>
+        <w:t xml:space="preserve">Prezzo medio pagato dai clienti paganti per edizione di un certo festival (in questo esempio Fog Festival 2020)</w:t>
+      </w:r>
+    </w:p>
+    <w:p>
+      <w:pPr>
+        <w:rPr>
+          <w:i w:val="1"/>
+          <w:sz w:val="20"/>
+          <w:szCs w:val="20"/>
+        </w:rPr>
+      </w:pPr>
+      <w:r>
+        <w:rPr>
+          <w:rtl w:val="0"/>
+        </w:rPr>
+      </w:r>
+    </w:p>
+    <w:p>
+      <w:pPr>
+        <w:rPr>
+          <w:rFonts w:ascii="Courier New" w:cs="Courier New" w:eastAsia="Courier New" w:hAnsi="Courier New"/>
+          <w:sz w:val="20"/>
+          <w:szCs w:val="20"/>
+        </w:rPr>
+      </w:pPr>
+      <w:r>
+        <w:rPr>
+          <w:rFonts w:ascii="Courier New" w:cs="Courier New" w:eastAsia="Courier New" w:hAnsi="Courier New"/>
+          <w:b w:val="1"/>
+          <w:sz w:val="20"/>
+          <w:szCs w:val="20"/>
+          <w:rtl w:val="0"/>
+        </w:rPr>
+        <w:t xml:space="preserve">SELECT AVG</w:t>
+      </w:r>
+      <w:r>
+        <w:rPr>
+          <w:rFonts w:ascii="Courier New" w:cs="Courier New" w:eastAsia="Courier New" w:hAnsi="Courier New"/>
+          <w:sz w:val="20"/>
+          <w:szCs w:val="20"/>
+          <w:rtl w:val="0"/>
+        </w:rPr>
+        <w:t xml:space="preserve">(prezzo)</w:t>
+      </w:r>
+    </w:p>
+    <w:p>
+      <w:pPr>
+        <w:rPr>
+          <w:rFonts w:ascii="Courier New" w:cs="Courier New" w:eastAsia="Courier New" w:hAnsi="Courier New"/>
+          <w:sz w:val="20"/>
+          <w:szCs w:val="20"/>
+        </w:rPr>
+      </w:pPr>
+      <w:r>
+        <w:rPr>
+          <w:rFonts w:ascii="Courier New" w:cs="Courier New" w:eastAsia="Courier New" w:hAnsi="Courier New"/>
+          <w:b w:val="1"/>
+          <w:sz w:val="20"/>
+          <w:szCs w:val="20"/>
+          <w:rtl w:val="0"/>
+        </w:rPr>
+        <w:t xml:space="preserve">FROM </w:t>
+      </w:r>
+      <w:r>
+        <w:rPr>
+          <w:rFonts w:ascii="Courier New" w:cs="Courier New" w:eastAsia="Courier New" w:hAnsi="Courier New"/>
+          <w:sz w:val="20"/>
+          <w:szCs w:val="20"/>
+          <w:rtl w:val="0"/>
+        </w:rPr>
+        <w:t xml:space="preserve">biglietto, </w:t>
+      </w:r>
+      <w:r>
+        <w:rPr>
+          <w:rFonts w:ascii="Courier New" w:cs="Courier New" w:eastAsia="Courier New" w:hAnsi="Courier New"/>
+          <w:sz w:val="20"/>
+          <w:szCs w:val="20"/>
+          <w:rtl w:val="0"/>
+        </w:rPr>
+        <w:t xml:space="preserve">acquisto_biglietto,</w:t>
+      </w:r>
+      <w:r>
+        <w:rPr>
+          <w:rFonts w:ascii="Courier New" w:cs="Courier New" w:eastAsia="Courier New" w:hAnsi="Courier New"/>
+          <w:sz w:val="20"/>
+          <w:szCs w:val="20"/>
+          <w:rtl w:val="0"/>
+        </w:rPr>
+        <w:t xml:space="preserve"> acquisto</w:t>
+      </w:r>
+    </w:p>
+    <w:p>
+      <w:pPr>
+        <w:rPr>
+          <w:rFonts w:ascii="Courier New" w:cs="Courier New" w:eastAsia="Courier New" w:hAnsi="Courier New"/>
+          <w:sz w:val="20"/>
+          <w:szCs w:val="20"/>
+        </w:rPr>
+      </w:pPr>
+      <w:r>
+        <w:rPr>
+          <w:rFonts w:ascii="Courier New" w:cs="Courier New" w:eastAsia="Courier New" w:hAnsi="Courier New"/>
+          <w:b w:val="1"/>
+          <w:sz w:val="20"/>
+          <w:szCs w:val="20"/>
+          <w:rtl w:val="0"/>
+        </w:rPr>
+        <w:t xml:space="preserve">WHERE </w:t>
+      </w:r>
+      <w:r>
+        <w:rPr>
+          <w:rFonts w:ascii="Courier New" w:cs="Courier New" w:eastAsia="Courier New" w:hAnsi="Courier New"/>
+          <w:sz w:val="20"/>
+          <w:szCs w:val="20"/>
+          <w:rtl w:val="0"/>
+        </w:rPr>
+        <w:t xml:space="preserve">biglietto.id = acquisto_biglietto.biglietto</w:t>
+      </w:r>
+    </w:p>
+    <w:p>
+      <w:pPr>
+        <w:rPr>
+          <w:rFonts w:ascii="Courier New" w:cs="Courier New" w:eastAsia="Courier New" w:hAnsi="Courier New"/>
+          <w:sz w:val="20"/>
+          <w:szCs w:val="20"/>
+        </w:rPr>
+      </w:pPr>
+      <w:r>
+        <w:rPr>
+          <w:rFonts w:ascii="Courier New" w:cs="Courier New" w:eastAsia="Courier New" w:hAnsi="Courier New"/>
+          <w:b w:val="1"/>
+          <w:sz w:val="20"/>
+          <w:szCs w:val="20"/>
+          <w:rtl w:val="0"/>
+        </w:rPr>
+        <w:t xml:space="preserve">AND </w:t>
+      </w:r>
+      <w:r>
+        <w:rPr>
+          <w:rFonts w:ascii="Courier New" w:cs="Courier New" w:eastAsia="Courier New" w:hAnsi="Courier New"/>
+          <w:sz w:val="20"/>
+          <w:szCs w:val="20"/>
+          <w:rtl w:val="0"/>
+        </w:rPr>
+        <w:t xml:space="preserve">acquisto_biglietto.acquisto = acquisto.id</w:t>
+      </w:r>
+    </w:p>
+    <w:p>
+      <w:pPr>
+        <w:rPr>
+          <w:rFonts w:ascii="Courier New" w:cs="Courier New" w:eastAsia="Courier New" w:hAnsi="Courier New"/>
+          <w:sz w:val="20"/>
+          <w:szCs w:val="20"/>
+        </w:rPr>
+      </w:pPr>
+      <w:r>
+        <w:rPr>
+          <w:rFonts w:ascii="Courier New" w:cs="Courier New" w:eastAsia="Courier New" w:hAnsi="Courier New"/>
+          <w:b w:val="1"/>
+          <w:sz w:val="20"/>
+          <w:szCs w:val="20"/>
+          <w:rtl w:val="0"/>
+        </w:rPr>
+        <w:t xml:space="preserve">AND </w:t>
+      </w:r>
+      <w:r>
+        <w:rPr>
+          <w:rFonts w:ascii="Courier New" w:cs="Courier New" w:eastAsia="Courier New" w:hAnsi="Courier New"/>
+          <w:sz w:val="20"/>
+          <w:szCs w:val="20"/>
+          <w:rtl w:val="0"/>
+        </w:rPr>
+        <w:t xml:space="preserve">biglietto.festival = 'Fog Festival 2020';</w:t>
+      </w:r>
+    </w:p>
+    <w:p>
+      <w:pPr>
+        <w:rPr>
+          <w:sz w:val="20"/>
+          <w:szCs w:val="20"/>
+        </w:rPr>
+      </w:pPr>
+      <w:r>
+        <w:rPr>
+          <w:rtl w:val="0"/>
+        </w:rPr>
+      </w:r>
+    </w:p>
+    <w:p>
+      <w:pPr>
+        <w:ind w:left="0" w:firstLine="0"/>
+        <w:rPr>
+          <w:sz w:val="20"/>
+          <w:szCs w:val="20"/>
+        </w:rPr>
+      </w:pPr>
+      <w:r>
+        <w:rPr>
+          <w:sz w:val="20"/>
+          <w:szCs w:val="20"/>
+          <w:rtl w:val="0"/>
+        </w:rPr>
+        <w:t xml:space="preserve">4 - Artisti non headliner che hanno soggiornato nel camerino VIP più grande e più frequentato</w:t>
+      </w:r>
+    </w:p>
+    <w:p>
+      <w:pPr>
+        <w:rPr>
+          <w:sz w:val="20"/>
+          <w:szCs w:val="20"/>
+        </w:rPr>
+      </w:pPr>
+      <w:r>
+        <w:rPr>
+          <w:sz w:val="20"/>
+          <w:szCs w:val="20"/>
+          <w:rtl w:val="0"/>
+        </w:rPr>
+        <w:t xml:space="preserve">​​</w:t>
+      </w:r>
+    </w:p>
+    <w:p>
+      <w:pPr>
+        <w:rPr>
+          <w:rFonts w:ascii="Courier New" w:cs="Courier New" w:eastAsia="Courier New" w:hAnsi="Courier New"/>
+          <w:sz w:val="20"/>
+          <w:szCs w:val="20"/>
+        </w:rPr>
+      </w:pPr>
+      <w:r>
+        <w:rPr>
+          <w:rFonts w:ascii="Courier New" w:cs="Courier New" w:eastAsia="Courier New" w:hAnsi="Courier New"/>
+          <w:b w:val="1"/>
+          <w:sz w:val="20"/>
+          <w:szCs w:val="20"/>
+          <w:rtl w:val="0"/>
+        </w:rPr>
+        <w:t xml:space="preserve">SELECT </w:t>
+      </w:r>
+      <w:r>
+        <w:rPr>
+          <w:rFonts w:ascii="Courier New" w:cs="Courier New" w:eastAsia="Courier New" w:hAnsi="Courier New"/>
+          <w:sz w:val="20"/>
+          <w:szCs w:val="20"/>
+          <w:rtl w:val="0"/>
+        </w:rPr>
+        <w:t xml:space="preserve">artista.nome</w:t>
+      </w:r>
+    </w:p>
+    <w:p>
+      <w:pPr>
+        <w:rPr>
+          <w:rFonts w:ascii="Courier New" w:cs="Courier New" w:eastAsia="Courier New" w:hAnsi="Courier New"/>
+          <w:sz w:val="20"/>
+          <w:szCs w:val="20"/>
+        </w:rPr>
+      </w:pPr>
+      <w:r>
+        <w:rPr>
+          <w:rFonts w:ascii="Courier New" w:cs="Courier New" w:eastAsia="Courier New" w:hAnsi="Courier New"/>
+          <w:b w:val="1"/>
+          <w:sz w:val="20"/>
+          <w:szCs w:val="20"/>
+          <w:rtl w:val="0"/>
+        </w:rPr>
+        <w:t xml:space="preserve">FROM </w:t>
+      </w:r>
+      <w:r>
+        <w:rPr>
+          <w:rFonts w:ascii="Courier New" w:cs="Courier New" w:eastAsia="Courier New" w:hAnsi="Courier New"/>
+          <w:sz w:val="20"/>
+          <w:szCs w:val="20"/>
+          <w:rtl w:val="0"/>
+        </w:rPr>
+        <w:t xml:space="preserve">occupazione, camerino, artista</w:t>
+      </w:r>
+    </w:p>
+    <w:p>
+      <w:pPr>
+        <w:rPr>
+          <w:rFonts w:ascii="Courier New" w:cs="Courier New" w:eastAsia="Courier New" w:hAnsi="Courier New"/>
+          <w:sz w:val="20"/>
+          <w:szCs w:val="20"/>
+        </w:rPr>
+      </w:pPr>
+      <w:r>
+        <w:rPr>
+          <w:rFonts w:ascii="Courier New" w:cs="Courier New" w:eastAsia="Courier New" w:hAnsi="Courier New"/>
+          <w:b w:val="1"/>
+          <w:sz w:val="20"/>
+          <w:szCs w:val="20"/>
+          <w:rtl w:val="0"/>
+        </w:rPr>
+        <w:t xml:space="preserve">WHERE </w:t>
+      </w:r>
+      <w:r>
+        <w:rPr>
+          <w:rFonts w:ascii="Courier New" w:cs="Courier New" w:eastAsia="Courier New" w:hAnsi="Courier New"/>
+          <w:sz w:val="20"/>
+          <w:szCs w:val="20"/>
+          <w:rtl w:val="0"/>
+        </w:rPr>
+        <w:t xml:space="preserve">occupazione.camerino = camerino.id</w:t>
+      </w:r>
+    </w:p>
+    <w:p>
+      <w:pPr>
+        <w:rPr>
+          <w:rFonts w:ascii="Courier New" w:cs="Courier New" w:eastAsia="Courier New" w:hAnsi="Courier New"/>
+          <w:sz w:val="20"/>
+          <w:szCs w:val="20"/>
+        </w:rPr>
+      </w:pPr>
+      <w:r>
+        <w:rPr>
+          <w:rFonts w:ascii="Courier New" w:cs="Courier New" w:eastAsia="Courier New" w:hAnsi="Courier New"/>
+          <w:b w:val="1"/>
+          <w:sz w:val="20"/>
+          <w:szCs w:val="20"/>
+          <w:rtl w:val="0"/>
+        </w:rPr>
+        <w:t xml:space="preserve">AND </w:t>
+      </w:r>
+      <w:r>
+        <w:rPr>
+          <w:rFonts w:ascii="Courier New" w:cs="Courier New" w:eastAsia="Courier New" w:hAnsi="Courier New"/>
+          <w:sz w:val="20"/>
+          <w:szCs w:val="20"/>
+          <w:rtl w:val="0"/>
+        </w:rPr>
+        <w:t xml:space="preserve">occupazione.artista = artista.nome</w:t>
+      </w:r>
+    </w:p>
+    <w:p>
+      <w:pPr>
+        <w:rPr>
+          <w:rFonts w:ascii="Courier New" w:cs="Courier New" w:eastAsia="Courier New" w:hAnsi="Courier New"/>
+          <w:sz w:val="20"/>
+          <w:szCs w:val="20"/>
+        </w:rPr>
+      </w:pPr>
+      <w:r>
+        <w:rPr>
+          <w:rFonts w:ascii="Courier New" w:cs="Courier New" w:eastAsia="Courier New" w:hAnsi="Courier New"/>
+          <w:b w:val="1"/>
+          <w:sz w:val="20"/>
+          <w:szCs w:val="20"/>
+          <w:rtl w:val="0"/>
+        </w:rPr>
+        <w:t xml:space="preserve">AND </w:t>
+      </w:r>
+      <w:r>
+        <w:rPr>
+          <w:rFonts w:ascii="Courier New" w:cs="Courier New" w:eastAsia="Courier New" w:hAnsi="Courier New"/>
+          <w:sz w:val="20"/>
+          <w:szCs w:val="20"/>
+          <w:rtl w:val="0"/>
+        </w:rPr>
+        <w:t xml:space="preserve">artista.headliner = false</w:t>
+      </w:r>
+    </w:p>
+    <w:p>
+      <w:pPr>
+        <w:rPr>
+          <w:rFonts w:ascii="Courier New" w:cs="Courier New" w:eastAsia="Courier New" w:hAnsi="Courier New"/>
+          <w:sz w:val="20"/>
+          <w:szCs w:val="20"/>
+        </w:rPr>
+      </w:pPr>
+      <w:r>
+        <w:rPr>
+          <w:rFonts w:ascii="Courier New" w:cs="Courier New" w:eastAsia="Courier New" w:hAnsi="Courier New"/>
+          <w:b w:val="1"/>
+          <w:sz w:val="20"/>
+          <w:szCs w:val="20"/>
+          <w:rtl w:val="0"/>
+        </w:rPr>
+        <w:t xml:space="preserve">AND </w:t>
+      </w:r>
+      <w:r>
+        <w:rPr>
+          <w:rFonts w:ascii="Courier New" w:cs="Courier New" w:eastAsia="Courier New" w:hAnsi="Courier New"/>
+          <w:sz w:val="20"/>
+          <w:szCs w:val="20"/>
+          <w:rtl w:val="0"/>
+        </w:rPr>
+        <w:t xml:space="preserve">camerino.grandezza =  (</w:t>
+      </w:r>
+    </w:p>
+    <w:p>
+      <w:pPr>
+        <w:rPr>
+          <w:rFonts w:ascii="Courier New" w:cs="Courier New" w:eastAsia="Courier New" w:hAnsi="Courier New"/>
+          <w:sz w:val="20"/>
+          <w:szCs w:val="20"/>
+        </w:rPr>
+      </w:pPr>
+      <w:r>
+        <w:rPr>
+          <w:rFonts w:ascii="Courier New" w:cs="Courier New" w:eastAsia="Courier New" w:hAnsi="Courier New"/>
+          <w:sz w:val="20"/>
+          <w:szCs w:val="20"/>
+          <w:rtl w:val="0"/>
+        </w:rPr>
+        <w:tab/>
+      </w:r>
+      <w:r>
+        <w:rPr>
+          <w:rFonts w:ascii="Courier New" w:cs="Courier New" w:eastAsia="Courier New" w:hAnsi="Courier New"/>
+          <w:b w:val="1"/>
+          <w:sz w:val="20"/>
+          <w:szCs w:val="20"/>
+          <w:rtl w:val="0"/>
+        </w:rPr>
+        <w:t xml:space="preserve">SELECT </w:t>
+      </w:r>
+      <w:r>
+        <w:rPr>
+          <w:rFonts w:ascii="Courier New" w:cs="Courier New" w:eastAsia="Courier New" w:hAnsi="Courier New"/>
+          <w:sz w:val="20"/>
+          <w:szCs w:val="20"/>
+          <w:rtl w:val="0"/>
+        </w:rPr>
+        <w:t xml:space="preserve">MAX(grandezza)</w:t>
+      </w:r>
+    </w:p>
+    <w:p>
+      <w:pPr>
+        <w:rPr>
+          <w:rFonts w:ascii="Courier New" w:cs="Courier New" w:eastAsia="Courier New" w:hAnsi="Courier New"/>
+          <w:sz w:val="20"/>
+          <w:szCs w:val="20"/>
+        </w:rPr>
+      </w:pPr>
+      <w:r>
+        <w:rPr>
+          <w:rFonts w:ascii="Courier New" w:cs="Courier New" w:eastAsia="Courier New" w:hAnsi="Courier New"/>
+          <w:sz w:val="20"/>
+          <w:szCs w:val="20"/>
+          <w:rtl w:val="0"/>
+        </w:rPr>
+        <w:tab/>
+      </w:r>
+      <w:r>
+        <w:rPr>
+          <w:rFonts w:ascii="Courier New" w:cs="Courier New" w:eastAsia="Courier New" w:hAnsi="Courier New"/>
+          <w:b w:val="1"/>
+          <w:sz w:val="20"/>
+          <w:szCs w:val="20"/>
+          <w:rtl w:val="0"/>
+        </w:rPr>
+        <w:t xml:space="preserve">FROM </w:t>
+      </w:r>
+      <w:r>
+        <w:rPr>
+          <w:rFonts w:ascii="Courier New" w:cs="Courier New" w:eastAsia="Courier New" w:hAnsi="Courier New"/>
+          <w:sz w:val="20"/>
+          <w:szCs w:val="20"/>
+          <w:rtl w:val="0"/>
+        </w:rPr>
+        <w:t xml:space="preserve">camerino, </w:t>
+      </w:r>
+      <w:r>
+        <w:rPr>
+          <w:rFonts w:ascii="Courier New" w:cs="Courier New" w:eastAsia="Courier New" w:hAnsi="Courier New"/>
+          <w:sz w:val="20"/>
+          <w:szCs w:val="20"/>
+          <w:rtl w:val="0"/>
+        </w:rPr>
+        <w:t xml:space="preserve">camerino_servizio,</w:t>
+      </w:r>
+      <w:r>
+        <w:rPr>
+          <w:rFonts w:ascii="Courier New" w:cs="Courier New" w:eastAsia="Courier New" w:hAnsi="Courier New"/>
+          <w:sz w:val="20"/>
+          <w:szCs w:val="20"/>
+          <w:rtl w:val="0"/>
+        </w:rPr>
+        <w:t xml:space="preserve"> servizio</w:t>
+      </w:r>
+    </w:p>
+    <w:p>
+      <w:pPr>
+        <w:rPr>
+          <w:rFonts w:ascii="Courier New" w:cs="Courier New" w:eastAsia="Courier New" w:hAnsi="Courier New"/>
+          <w:sz w:val="20"/>
+          <w:szCs w:val="20"/>
+        </w:rPr>
+      </w:pPr>
+      <w:r>
+        <w:rPr>
+          <w:rFonts w:ascii="Courier New" w:cs="Courier New" w:eastAsia="Courier New" w:hAnsi="Courier New"/>
+          <w:sz w:val="20"/>
+          <w:szCs w:val="20"/>
+          <w:rtl w:val="0"/>
+        </w:rPr>
+        <w:tab/>
+      </w:r>
+      <w:r>
+        <w:rPr>
+          <w:rFonts w:ascii="Courier New" w:cs="Courier New" w:eastAsia="Courier New" w:hAnsi="Courier New"/>
+          <w:b w:val="1"/>
+          <w:sz w:val="20"/>
+          <w:szCs w:val="20"/>
+          <w:rtl w:val="0"/>
+        </w:rPr>
+        <w:t xml:space="preserve">WHERE </w:t>
+      </w:r>
+      <w:r>
+        <w:rPr>
+          <w:rFonts w:ascii="Courier New" w:cs="Courier New" w:eastAsia="Courier New" w:hAnsi="Courier New"/>
+          <w:sz w:val="20"/>
+          <w:szCs w:val="20"/>
+          <w:rtl w:val="0"/>
+        </w:rPr>
+        <w:t xml:space="preserve">camerino.id = camerino_servizio.camerino</w:t>
+      </w:r>
+    </w:p>
+    <w:p>
+      <w:pPr>
+        <w:rPr>
+          <w:rFonts w:ascii="Courier New" w:cs="Courier New" w:eastAsia="Courier New" w:hAnsi="Courier New"/>
+          <w:sz w:val="20"/>
+          <w:szCs w:val="20"/>
+        </w:rPr>
+      </w:pPr>
+      <w:r>
+        <w:rPr>
+          <w:rFonts w:ascii="Courier New" w:cs="Courier New" w:eastAsia="Courier New" w:hAnsi="Courier New"/>
+          <w:sz w:val="20"/>
+          <w:szCs w:val="20"/>
+          <w:rtl w:val="0"/>
+        </w:rPr>
+        <w:tab/>
+      </w:r>
+      <w:r>
+        <w:rPr>
+          <w:rFonts w:ascii="Courier New" w:cs="Courier New" w:eastAsia="Courier New" w:hAnsi="Courier New"/>
+          <w:b w:val="1"/>
+          <w:sz w:val="20"/>
+          <w:szCs w:val="20"/>
+          <w:rtl w:val="0"/>
+        </w:rPr>
+        <w:t xml:space="preserve">AND </w:t>
+      </w:r>
+      <w:r>
+        <w:rPr>
+          <w:rFonts w:ascii="Courier New" w:cs="Courier New" w:eastAsia="Courier New" w:hAnsi="Courier New"/>
+          <w:sz w:val="20"/>
+          <w:szCs w:val="20"/>
+          <w:rtl w:val="0"/>
+        </w:rPr>
+        <w:t xml:space="preserve">servizio.nome = </w:t>
+      </w:r>
+      <w:r>
+        <w:rPr>
+          <w:rFonts w:ascii="Courier New" w:cs="Courier New" w:eastAsia="Courier New" w:hAnsi="Courier New"/>
+          <w:sz w:val="20"/>
+          <w:szCs w:val="20"/>
+          <w:rtl w:val="0"/>
+        </w:rPr>
+        <w:t xml:space="preserve">camerino_servizio.servizio</w:t>
+      </w:r>
+      <w:r>
+        <w:rPr>
+          <w:rtl w:val="0"/>
+        </w:rPr>
+      </w:r>
+    </w:p>
+    <w:p>
+      <w:pPr>
+        <w:rPr>
+          <w:rFonts w:ascii="Courier New" w:cs="Courier New" w:eastAsia="Courier New" w:hAnsi="Courier New"/>
+          <w:sz w:val="20"/>
+          <w:szCs w:val="20"/>
+        </w:rPr>
+      </w:pPr>
+      <w:r>
+        <w:rPr>
+          <w:rFonts w:ascii="Courier New" w:cs="Courier New" w:eastAsia="Courier New" w:hAnsi="Courier New"/>
+          <w:sz w:val="20"/>
+          <w:szCs w:val="20"/>
+          <w:rtl w:val="0"/>
+        </w:rPr>
+        <w:tab/>
+      </w:r>
+      <w:r>
+        <w:rPr>
+          <w:rFonts w:ascii="Courier New" w:cs="Courier New" w:eastAsia="Courier New" w:hAnsi="Courier New"/>
+          <w:b w:val="1"/>
+          <w:sz w:val="20"/>
+          <w:szCs w:val="20"/>
+          <w:rtl w:val="0"/>
+        </w:rPr>
+        <w:t xml:space="preserve">AND </w:t>
+      </w:r>
+      <w:r>
+        <w:rPr>
+          <w:rFonts w:ascii="Courier New" w:cs="Courier New" w:eastAsia="Courier New" w:hAnsi="Courier New"/>
+          <w:sz w:val="20"/>
+          <w:szCs w:val="20"/>
+          <w:rtl w:val="0"/>
+        </w:rPr>
+        <w:t xml:space="preserve">servizio.solo_vip</w:t>
+      </w:r>
+      <w:r>
+        <w:rPr>
+          <w:rFonts w:ascii="Courier New" w:cs="Courier New" w:eastAsia="Courier New" w:hAnsi="Courier New"/>
+          <w:sz w:val="20"/>
+          <w:szCs w:val="20"/>
+          <w:rtl w:val="0"/>
+        </w:rPr>
+        <w:t xml:space="preserve"> = true</w:t>
+      </w:r>
+    </w:p>
+    <w:p>
+      <w:pPr>
+        <w:rPr>
+          <w:rFonts w:ascii="Courier New" w:cs="Courier New" w:eastAsia="Courier New" w:hAnsi="Courier New"/>
+          <w:sz w:val="20"/>
+          <w:szCs w:val="20"/>
+        </w:rPr>
+      </w:pPr>
+      <w:r>
+        <w:rPr>
+          <w:rFonts w:ascii="Courier New" w:cs="Courier New" w:eastAsia="Courier New" w:hAnsi="Courier New"/>
+          <w:sz w:val="20"/>
+          <w:szCs w:val="20"/>
+          <w:rtl w:val="0"/>
+        </w:rPr>
+        <w:tab/>
+      </w:r>
+      <w:r>
+        <w:rPr>
+          <w:rFonts w:ascii="Courier New" w:cs="Courier New" w:eastAsia="Courier New" w:hAnsi="Courier New"/>
+          <w:b w:val="1"/>
+          <w:sz w:val="20"/>
+          <w:szCs w:val="20"/>
+          <w:rtl w:val="0"/>
+        </w:rPr>
+        <w:t xml:space="preserve">GROUP BY</w:t>
+      </w:r>
+      <w:r>
+        <w:rPr>
+          <w:rFonts w:ascii="Courier New" w:cs="Courier New" w:eastAsia="Courier New" w:hAnsi="Courier New"/>
+          <w:sz w:val="20"/>
+          <w:szCs w:val="20"/>
+          <w:rtl w:val="0"/>
+        </w:rPr>
+        <w:t xml:space="preserve"> camerino.id</w:t>
+      </w:r>
+    </w:p>
+    <w:p>
+      <w:pPr>
+        <w:rPr>
+          <w:rFonts w:ascii="Courier New" w:cs="Courier New" w:eastAsia="Courier New" w:hAnsi="Courier New"/>
+          <w:b w:val="1"/>
+          <w:sz w:val="20"/>
+          <w:szCs w:val="20"/>
+        </w:rPr>
+      </w:pPr>
+      <w:r>
+        <w:rPr>
+          <w:rFonts w:ascii="Courier New" w:cs="Courier New" w:eastAsia="Courier New" w:hAnsi="Courier New"/>
+          <w:sz w:val="20"/>
+          <w:szCs w:val="20"/>
+          <w:rtl w:val="0"/>
+        </w:rPr>
+        <w:tab/>
+      </w:r>
+      <w:r>
+        <w:rPr>
+          <w:rFonts w:ascii="Courier New" w:cs="Courier New" w:eastAsia="Courier New" w:hAnsi="Courier New"/>
+          <w:b w:val="1"/>
+          <w:sz w:val="20"/>
+          <w:szCs w:val="20"/>
+          <w:rtl w:val="0"/>
+        </w:rPr>
+        <w:t xml:space="preserve">LIMIT 1</w:t>
+      </w:r>
+    </w:p>
+    <w:p>
+      <w:pPr>
+        <w:rPr>
+          <w:rFonts w:ascii="Courier New" w:cs="Courier New" w:eastAsia="Courier New" w:hAnsi="Courier New"/>
+          <w:sz w:val="20"/>
+          <w:szCs w:val="20"/>
+        </w:rPr>
+      </w:pPr>
+      <w:r>
+        <w:rPr>
+          <w:rFonts w:ascii="Courier New" w:cs="Courier New" w:eastAsia="Courier New" w:hAnsi="Courier New"/>
+          <w:sz w:val="20"/>
+          <w:szCs w:val="20"/>
+          <w:rtl w:val="0"/>
+        </w:rPr>
         <w:t xml:space="preserve">)</w:t>
       </w:r>
     </w:p>
@@ -14696,7 +13779,33 @@
       <w:pPr>
         <w:rPr>
           <w:rFonts w:ascii="Courier New" w:cs="Courier New" w:eastAsia="Courier New" w:hAnsi="Courier New"/>
-          <w:i w:val="1"/>
+          <w:sz w:val="20"/>
+          <w:szCs w:val="20"/>
+        </w:rPr>
+      </w:pPr>
+      <w:r>
+        <w:rPr>
+          <w:rFonts w:ascii="Courier New" w:cs="Courier New" w:eastAsia="Courier New" w:hAnsi="Courier New"/>
+          <w:b w:val="1"/>
+          <w:sz w:val="20"/>
+          <w:szCs w:val="20"/>
+          <w:rtl w:val="0"/>
+        </w:rPr>
+        <w:t xml:space="preserve">GROUP BY</w:t>
+      </w:r>
+      <w:r>
+        <w:rPr>
+          <w:rFonts w:ascii="Courier New" w:cs="Courier New" w:eastAsia="Courier New" w:hAnsi="Courier New"/>
+          <w:sz w:val="20"/>
+          <w:szCs w:val="20"/>
+          <w:rtl w:val="0"/>
+        </w:rPr>
+        <w:t xml:space="preserve"> artista.nome, occupazione.camerino; </w:t>
+      </w:r>
+    </w:p>
+    <w:p>
+      <w:pPr>
+        <w:rPr>
           <w:sz w:val="20"/>
           <w:szCs w:val="20"/>
         </w:rPr>
@@ -14721,21 +13830,20 @@
           <w:szCs w:val="20"/>
           <w:rtl w:val="0"/>
         </w:rPr>
-        <w:t xml:space="preserve">3 - </w:t>
-      </w:r>
-      <w:r>
-        <w:rPr>
-          <w:sz w:val="20"/>
-          <w:szCs w:val="20"/>
-          <w:rtl w:val="0"/>
-        </w:rPr>
-        <w:t xml:space="preserve">Prezzo medio pagato dai clienti paganti per edizione di un certo festival (in questo esempio Fog Festival 2020)</w:t>
-      </w:r>
-    </w:p>
-    <w:p>
-      <w:pPr>
-        <w:rPr>
-          <w:i w:val="1"/>
+        <w:t xml:space="preserve">5 - </w:t>
+      </w:r>
+      <w:r>
+        <w:rPr>
+          <w:sz w:val="20"/>
+          <w:szCs w:val="20"/>
+          <w:rtl w:val="0"/>
+        </w:rPr>
+        <w:t xml:space="preserve">Numero di concerti effettuati per le combinazioni di tipologia di impianto audio e luci</w:t>
+      </w:r>
+    </w:p>
+    <w:p>
+      <w:pPr>
+        <w:rPr>
           <w:sz w:val="20"/>
           <w:szCs w:val="20"/>
         </w:rPr>
@@ -14762,16 +13870,39 @@
           <w:szCs w:val="20"/>
           <w:rtl w:val="0"/>
         </w:rPr>
-        <w:t xml:space="preserve">SELECT AVG</w:t>
-      </w:r>
-      <w:r>
-        <w:rPr>
-          <w:rFonts w:ascii="Courier New" w:cs="Courier New" w:eastAsia="Courier New" w:hAnsi="Courier New"/>
-          <w:sz w:val="20"/>
-          <w:szCs w:val="20"/>
-          <w:rtl w:val="0"/>
-        </w:rPr>
-        <w:t xml:space="preserve">(prezzo)</w:t>
+        <w:t xml:space="preserve">SELECT </w:t>
+      </w:r>
+      <w:r>
+        <w:rPr>
+          <w:rFonts w:ascii="Courier New" w:cs="Courier New" w:eastAsia="Courier New" w:hAnsi="Courier New"/>
+          <w:sz w:val="20"/>
+          <w:szCs w:val="20"/>
+          <w:rtl w:val="0"/>
+        </w:rPr>
+        <w:t xml:space="preserve">palcoscenico.impianto_audio,</w:t>
+      </w:r>
+      <w:r>
+        <w:rPr>
+          <w:rFonts w:ascii="Courier New" w:cs="Courier New" w:eastAsia="Courier New" w:hAnsi="Courier New"/>
+          <w:sz w:val="20"/>
+          <w:szCs w:val="20"/>
+          <w:rtl w:val="0"/>
+        </w:rPr>
+        <w:t xml:space="preserve"> </w:t>
+      </w:r>
+      <w:r>
+        <w:rPr>
+          <w:rFonts w:ascii="Courier New" w:cs="Courier New" w:eastAsia="Courier New" w:hAnsi="Courier New"/>
+          <w:sz w:val="20"/>
+          <w:szCs w:val="20"/>
+          <w:rtl w:val="0"/>
+        </w:rPr>
+        <w:t xml:space="preserve">palcoscenico.impianto_luci,</w:t>
+      </w:r>
+      <w:r>
+        <w:rPr>
+          <w:rtl w:val="0"/>
+        </w:rPr>
       </w:r>
     </w:p>
     <w:p>
@@ -14790,6 +13921,267 @@
           <w:szCs w:val="20"/>
           <w:rtl w:val="0"/>
         </w:rPr>
+        <w:t xml:space="preserve">COUNT(*)</w:t>
+      </w:r>
+      <w:r>
+        <w:rPr>
+          <w:rFonts w:ascii="Courier New" w:cs="Courier New" w:eastAsia="Courier New" w:hAnsi="Courier New"/>
+          <w:sz w:val="20"/>
+          <w:szCs w:val="20"/>
+          <w:rtl w:val="0"/>
+        </w:rPr>
+        <w:t xml:space="preserve"> </w:t>
+      </w:r>
+      <w:r>
+        <w:rPr>
+          <w:rFonts w:ascii="Courier New" w:cs="Courier New" w:eastAsia="Courier New" w:hAnsi="Courier New"/>
+          <w:b w:val="1"/>
+          <w:sz w:val="20"/>
+          <w:szCs w:val="20"/>
+          <w:rtl w:val="0"/>
+        </w:rPr>
+        <w:t xml:space="preserve">AS</w:t>
+      </w:r>
+      <w:r>
+        <w:rPr>
+          <w:rFonts w:ascii="Courier New" w:cs="Courier New" w:eastAsia="Courier New" w:hAnsi="Courier New"/>
+          <w:sz w:val="20"/>
+          <w:szCs w:val="20"/>
+          <w:rtl w:val="0"/>
+        </w:rPr>
+        <w:t xml:space="preserve"> </w:t>
+      </w:r>
+      <w:r>
+        <w:rPr>
+          <w:rFonts w:ascii="Courier New" w:cs="Courier New" w:eastAsia="Courier New" w:hAnsi="Courier New"/>
+          <w:sz w:val="20"/>
+          <w:szCs w:val="20"/>
+          <w:rtl w:val="0"/>
+        </w:rPr>
+        <w:t xml:space="preserve">numero_concerti</w:t>
+      </w:r>
+      <w:r>
+        <w:rPr>
+          <w:rtl w:val="0"/>
+        </w:rPr>
+      </w:r>
+    </w:p>
+    <w:p>
+      <w:pPr>
+        <w:rPr>
+          <w:rFonts w:ascii="Courier New" w:cs="Courier New" w:eastAsia="Courier New" w:hAnsi="Courier New"/>
+          <w:sz w:val="20"/>
+          <w:szCs w:val="20"/>
+        </w:rPr>
+      </w:pPr>
+      <w:r>
+        <w:rPr>
+          <w:rFonts w:ascii="Courier New" w:cs="Courier New" w:eastAsia="Courier New" w:hAnsi="Courier New"/>
+          <w:b w:val="1"/>
+          <w:sz w:val="20"/>
+          <w:szCs w:val="20"/>
+          <w:rtl w:val="0"/>
+        </w:rPr>
+        <w:t xml:space="preserve">FROM</w:t>
+      </w:r>
+      <w:r>
+        <w:rPr>
+          <w:rFonts w:ascii="Courier New" w:cs="Courier New" w:eastAsia="Courier New" w:hAnsi="Courier New"/>
+          <w:sz w:val="20"/>
+          <w:szCs w:val="20"/>
+          <w:rtl w:val="0"/>
+        </w:rPr>
+        <w:t xml:space="preserve"> concerto, palcoscenico</w:t>
+      </w:r>
+    </w:p>
+    <w:p>
+      <w:pPr>
+        <w:rPr>
+          <w:rFonts w:ascii="Courier New" w:cs="Courier New" w:eastAsia="Courier New" w:hAnsi="Courier New"/>
+          <w:sz w:val="20"/>
+          <w:szCs w:val="20"/>
+        </w:rPr>
+      </w:pPr>
+      <w:r>
+        <w:rPr>
+          <w:rFonts w:ascii="Courier New" w:cs="Courier New" w:eastAsia="Courier New" w:hAnsi="Courier New"/>
+          <w:b w:val="1"/>
+          <w:sz w:val="20"/>
+          <w:szCs w:val="20"/>
+          <w:rtl w:val="0"/>
+        </w:rPr>
+        <w:t xml:space="preserve">WHERE </w:t>
+      </w:r>
+      <w:r>
+        <w:rPr>
+          <w:rFonts w:ascii="Courier New" w:cs="Courier New" w:eastAsia="Courier New" w:hAnsi="Courier New"/>
+          <w:sz w:val="20"/>
+          <w:szCs w:val="20"/>
+          <w:rtl w:val="0"/>
+        </w:rPr>
+        <w:t xml:space="preserve">concerto.palcoscenico = palcoscenico.nome</w:t>
+      </w:r>
+    </w:p>
+    <w:p>
+      <w:pPr>
+        <w:rPr>
+          <w:rFonts w:ascii="Courier New" w:cs="Courier New" w:eastAsia="Courier New" w:hAnsi="Courier New"/>
+          <w:sz w:val="20"/>
+          <w:szCs w:val="20"/>
+        </w:rPr>
+      </w:pPr>
+      <w:r>
+        <w:rPr>
+          <w:rFonts w:ascii="Courier New" w:cs="Courier New" w:eastAsia="Courier New" w:hAnsi="Courier New"/>
+          <w:b w:val="1"/>
+          <w:sz w:val="20"/>
+          <w:szCs w:val="20"/>
+          <w:rtl w:val="0"/>
+        </w:rPr>
+        <w:t xml:space="preserve">AND </w:t>
+      </w:r>
+      <w:r>
+        <w:rPr>
+          <w:rFonts w:ascii="Courier New" w:cs="Courier New" w:eastAsia="Courier New" w:hAnsi="Courier New"/>
+          <w:b w:val="1"/>
+          <w:sz w:val="20"/>
+          <w:szCs w:val="20"/>
+          <w:rtl w:val="0"/>
+        </w:rPr>
+        <w:t xml:space="preserve">CONCAT</w:t>
+      </w:r>
+      <w:r>
+        <w:rPr>
+          <w:rFonts w:ascii="Courier New" w:cs="Courier New" w:eastAsia="Courier New" w:hAnsi="Courier New"/>
+          <w:sz w:val="20"/>
+          <w:szCs w:val="20"/>
+          <w:rtl w:val="0"/>
+        </w:rPr>
+        <w:t xml:space="preserve">(palcoscenico.impianto_audio,</w:t>
+      </w:r>
+      <w:r>
+        <w:rPr>
+          <w:rFonts w:ascii="Courier New" w:cs="Courier New" w:eastAsia="Courier New" w:hAnsi="Courier New"/>
+          <w:sz w:val="20"/>
+          <w:szCs w:val="20"/>
+          <w:rtl w:val="0"/>
+        </w:rPr>
+        <w:t xml:space="preserve"> </w:t>
+      </w:r>
+      <w:r>
+        <w:rPr>
+          <w:rFonts w:ascii="Courier New" w:cs="Courier New" w:eastAsia="Courier New" w:hAnsi="Courier New"/>
+          <w:sz w:val="20"/>
+          <w:szCs w:val="20"/>
+          <w:rtl w:val="0"/>
+        </w:rPr>
+        <w:t xml:space="preserve">palcoscenico.impianto_luci)</w:t>
+      </w:r>
+      <w:r>
+        <w:rPr>
+          <w:rFonts w:ascii="Courier New" w:cs="Courier New" w:eastAsia="Courier New" w:hAnsi="Courier New"/>
+          <w:sz w:val="20"/>
+          <w:szCs w:val="20"/>
+          <w:rtl w:val="0"/>
+        </w:rPr>
+        <w:t xml:space="preserve"> IN </w:t>
+      </w:r>
+    </w:p>
+    <w:p>
+      <w:pPr>
+        <w:rPr>
+          <w:rFonts w:ascii="Courier New" w:cs="Courier New" w:eastAsia="Courier New" w:hAnsi="Courier New"/>
+          <w:sz w:val="20"/>
+          <w:szCs w:val="20"/>
+        </w:rPr>
+      </w:pPr>
+      <w:r>
+        <w:rPr>
+          <w:rFonts w:ascii="Courier New" w:cs="Courier New" w:eastAsia="Courier New" w:hAnsi="Courier New"/>
+          <w:sz w:val="20"/>
+          <w:szCs w:val="20"/>
+          <w:rtl w:val="0"/>
+        </w:rPr>
+        <w:t xml:space="preserve">(</w:t>
+      </w:r>
+    </w:p>
+    <w:p>
+      <w:pPr>
+        <w:rPr>
+          <w:rFonts w:ascii="Courier New" w:cs="Courier New" w:eastAsia="Courier New" w:hAnsi="Courier New"/>
+          <w:sz w:val="20"/>
+          <w:szCs w:val="20"/>
+        </w:rPr>
+      </w:pPr>
+      <w:r>
+        <w:rPr>
+          <w:rFonts w:ascii="Courier New" w:cs="Courier New" w:eastAsia="Courier New" w:hAnsi="Courier New"/>
+          <w:sz w:val="20"/>
+          <w:szCs w:val="20"/>
+          <w:rtl w:val="0"/>
+        </w:rPr>
+        <w:tab/>
+      </w:r>
+      <w:r>
+        <w:rPr>
+          <w:rFonts w:ascii="Courier New" w:cs="Courier New" w:eastAsia="Courier New" w:hAnsi="Courier New"/>
+          <w:b w:val="1"/>
+          <w:sz w:val="20"/>
+          <w:szCs w:val="20"/>
+          <w:rtl w:val="0"/>
+        </w:rPr>
+        <w:t xml:space="preserve">SELECT </w:t>
+      </w:r>
+      <w:r>
+        <w:rPr>
+          <w:rFonts w:ascii="Courier New" w:cs="Courier New" w:eastAsia="Courier New" w:hAnsi="Courier New"/>
+          <w:b w:val="1"/>
+          <w:sz w:val="20"/>
+          <w:szCs w:val="20"/>
+          <w:rtl w:val="0"/>
+        </w:rPr>
+        <w:t xml:space="preserve">CONCAT</w:t>
+      </w:r>
+      <w:r>
+        <w:rPr>
+          <w:rFonts w:ascii="Courier New" w:cs="Courier New" w:eastAsia="Courier New" w:hAnsi="Courier New"/>
+          <w:sz w:val="20"/>
+          <w:szCs w:val="20"/>
+          <w:rtl w:val="0"/>
+        </w:rPr>
+        <w:t xml:space="preserve">(P1.impianto_audio,P1.impianto_luci)</w:t>
+      </w:r>
+      <w:r>
+        <w:rPr>
+          <w:rtl w:val="0"/>
+        </w:rPr>
+      </w:r>
+    </w:p>
+    <w:p>
+      <w:pPr>
+        <w:rPr>
+          <w:rFonts w:ascii="Courier New" w:cs="Courier New" w:eastAsia="Courier New" w:hAnsi="Courier New"/>
+          <w:sz w:val="20"/>
+          <w:szCs w:val="20"/>
+        </w:rPr>
+      </w:pPr>
+      <w:r>
+        <w:rPr>
+          <w:rFonts w:ascii="Courier New" w:cs="Courier New" w:eastAsia="Courier New" w:hAnsi="Courier New"/>
+          <w:sz w:val="20"/>
+          <w:szCs w:val="20"/>
+          <w:rtl w:val="0"/>
+        </w:rPr>
+        <w:tab/>
+      </w:r>
+      <w:r>
+        <w:rPr>
+          <w:rFonts w:ascii="Courier New" w:cs="Courier New" w:eastAsia="Courier New" w:hAnsi="Courier New"/>
+          <w:b w:val="1"/>
+          <w:sz w:val="20"/>
+          <w:szCs w:val="20"/>
+          <w:rtl w:val="0"/>
+        </w:rPr>
         <w:t xml:space="preserve">FROM </w:t>
       </w:r>
       <w:r>
@@ -14799,35 +14191,26 @@
           <w:szCs w:val="20"/>
           <w:rtl w:val="0"/>
         </w:rPr>
-        <w:t xml:space="preserve">biglietto, </w:t>
-      </w:r>
-      <w:r>
-        <w:rPr>
-          <w:rFonts w:ascii="Courier New" w:cs="Courier New" w:eastAsia="Courier New" w:hAnsi="Courier New"/>
-          <w:sz w:val="20"/>
-          <w:szCs w:val="20"/>
-          <w:rtl w:val="0"/>
-        </w:rPr>
-        <w:t xml:space="preserve">acquisto_biglietto,</w:t>
-      </w:r>
-      <w:r>
-        <w:rPr>
-          <w:rFonts w:ascii="Courier New" w:cs="Courier New" w:eastAsia="Courier New" w:hAnsi="Courier New"/>
-          <w:sz w:val="20"/>
-          <w:szCs w:val="20"/>
-          <w:rtl w:val="0"/>
-        </w:rPr>
-        <w:t xml:space="preserve"> acquisto</w:t>
-      </w:r>
-    </w:p>
-    <w:p>
-      <w:pPr>
-        <w:rPr>
-          <w:rFonts w:ascii="Courier New" w:cs="Courier New" w:eastAsia="Courier New" w:hAnsi="Courier New"/>
-          <w:sz w:val="20"/>
-          <w:szCs w:val="20"/>
-        </w:rPr>
-      </w:pPr>
+        <w:t xml:space="preserve">palcoscenico P1, palcoscenico P2</w:t>
+      </w:r>
+    </w:p>
+    <w:p>
+      <w:pPr>
+        <w:rPr>
+          <w:rFonts w:ascii="Courier New" w:cs="Courier New" w:eastAsia="Courier New" w:hAnsi="Courier New"/>
+          <w:sz w:val="20"/>
+          <w:szCs w:val="20"/>
+        </w:rPr>
+      </w:pPr>
+      <w:r>
+        <w:rPr>
+          <w:rFonts w:ascii="Courier New" w:cs="Courier New" w:eastAsia="Courier New" w:hAnsi="Courier New"/>
+          <w:sz w:val="20"/>
+          <w:szCs w:val="20"/>
+          <w:rtl w:val="0"/>
+        </w:rPr>
+        <w:tab/>
+      </w:r>
       <w:r>
         <w:rPr>
           <w:rFonts w:ascii="Courier New" w:cs="Courier New" w:eastAsia="Courier New" w:hAnsi="Courier New"/>
@@ -14845,17 +14228,49 @@
           <w:szCs w:val="20"/>
           <w:rtl w:val="0"/>
         </w:rPr>
-        <w:t xml:space="preserve">biglietto.id = acquisto_biglietto.biglietto</w:t>
-      </w:r>
-    </w:p>
-    <w:p>
-      <w:pPr>
-        <w:rPr>
-          <w:rFonts w:ascii="Courier New" w:cs="Courier New" w:eastAsia="Courier New" w:hAnsi="Courier New"/>
-          <w:sz w:val="20"/>
-          <w:szCs w:val="20"/>
-        </w:rPr>
-      </w:pPr>
+        <w:t xml:space="preserve">P1.impianto_audio</w:t>
+      </w:r>
+      <w:r>
+        <w:rPr>
+          <w:rFonts w:ascii="Courier New" w:cs="Courier New" w:eastAsia="Courier New" w:hAnsi="Courier New"/>
+          <w:sz w:val="20"/>
+          <w:szCs w:val="20"/>
+          <w:rtl w:val="0"/>
+        </w:rPr>
+        <w:t xml:space="preserve"> != </w:t>
+      </w:r>
+      <w:r>
+        <w:rPr>
+          <w:rFonts w:ascii="Courier New" w:cs="Courier New" w:eastAsia="Courier New" w:hAnsi="Courier New"/>
+          <w:sz w:val="20"/>
+          <w:szCs w:val="20"/>
+          <w:rtl w:val="0"/>
+        </w:rPr>
+        <w:t xml:space="preserve">P2.impianto_audio</w:t>
+      </w:r>
+      <w:r>
+        <w:rPr>
+          <w:rtl w:val="0"/>
+        </w:rPr>
+      </w:r>
+    </w:p>
+    <w:p>
+      <w:pPr>
+        <w:rPr>
+          <w:rFonts w:ascii="Courier New" w:cs="Courier New" w:eastAsia="Courier New" w:hAnsi="Courier New"/>
+          <w:sz w:val="20"/>
+          <w:szCs w:val="20"/>
+        </w:rPr>
+      </w:pPr>
+      <w:r>
+        <w:rPr>
+          <w:rFonts w:ascii="Courier New" w:cs="Courier New" w:eastAsia="Courier New" w:hAnsi="Courier New"/>
+          <w:sz w:val="20"/>
+          <w:szCs w:val="20"/>
+          <w:rtl w:val="0"/>
+        </w:rPr>
+        <w:tab/>
+      </w:r>
       <w:r>
         <w:rPr>
           <w:rFonts w:ascii="Courier New" w:cs="Courier New" w:eastAsia="Courier New" w:hAnsi="Courier New"/>
@@ -14873,7 +14288,48 @@
           <w:szCs w:val="20"/>
           <w:rtl w:val="0"/>
         </w:rPr>
-        <w:t xml:space="preserve">acquisto_biglietto.acquisto = acquisto.id</w:t>
+        <w:t xml:space="preserve">P1.impianto_luci</w:t>
+      </w:r>
+      <w:r>
+        <w:rPr>
+          <w:rFonts w:ascii="Courier New" w:cs="Courier New" w:eastAsia="Courier New" w:hAnsi="Courier New"/>
+          <w:sz w:val="20"/>
+          <w:szCs w:val="20"/>
+          <w:rtl w:val="0"/>
+        </w:rPr>
+        <w:t xml:space="preserve"> != </w:t>
+      </w:r>
+      <w:r>
+        <w:rPr>
+          <w:rFonts w:ascii="Courier New" w:cs="Courier New" w:eastAsia="Courier New" w:hAnsi="Courier New"/>
+          <w:sz w:val="20"/>
+          <w:szCs w:val="20"/>
+          <w:rtl w:val="0"/>
+        </w:rPr>
+        <w:t xml:space="preserve">P2.impianto_luci</w:t>
+      </w:r>
+      <w:r>
+        <w:rPr>
+          <w:rtl w:val="0"/>
+        </w:rPr>
+      </w:r>
+    </w:p>
+    <w:p>
+      <w:pPr>
+        <w:rPr>
+          <w:rFonts w:ascii="Courier New" w:cs="Courier New" w:eastAsia="Courier New" w:hAnsi="Courier New"/>
+          <w:sz w:val="20"/>
+          <w:szCs w:val="20"/>
+        </w:rPr>
+      </w:pPr>
+      <w:r>
+        <w:rPr>
+          <w:rFonts w:ascii="Courier New" w:cs="Courier New" w:eastAsia="Courier New" w:hAnsi="Courier New"/>
+          <w:sz w:val="20"/>
+          <w:szCs w:val="20"/>
+          <w:rtl w:val="0"/>
+        </w:rPr>
+        <w:t xml:space="preserve">)</w:t>
       </w:r>
     </w:p>
     <w:p>
@@ -14892,72 +14348,8 @@
           <w:szCs w:val="20"/>
           <w:rtl w:val="0"/>
         </w:rPr>
-        <w:t xml:space="preserve">AND </w:t>
-      </w:r>
-      <w:r>
-        <w:rPr>
-          <w:rFonts w:ascii="Courier New" w:cs="Courier New" w:eastAsia="Courier New" w:hAnsi="Courier New"/>
-          <w:sz w:val="20"/>
-          <w:szCs w:val="20"/>
-          <w:rtl w:val="0"/>
-        </w:rPr>
-        <w:t xml:space="preserve">biglietto.festival = 'Fog Festival 2020'</w:t>
-      </w:r>
-    </w:p>
-    <w:p>
-      <w:pPr>
-        <w:rPr>
-          <w:sz w:val="20"/>
-          <w:szCs w:val="20"/>
-        </w:rPr>
-      </w:pPr>
-      <w:r>
-        <w:rPr>
-          <w:rtl w:val="0"/>
-        </w:rPr>
-      </w:r>
-    </w:p>
-    <w:p>
-      <w:pPr>
-        <w:ind w:left="0" w:firstLine="0"/>
-        <w:rPr>
-          <w:sz w:val="20"/>
-          <w:szCs w:val="20"/>
-        </w:rPr>
-      </w:pPr>
-      <w:r>
-        <w:rPr>
-          <w:sz w:val="20"/>
-          <w:szCs w:val="20"/>
-          <w:rtl w:val="0"/>
-        </w:rPr>
-        <w:t xml:space="preserve">4 - Artisti non headliner che hanno soggiornato nel camerino VIP più grande e più frequentato</w:t>
-      </w:r>
-    </w:p>
-    <w:p>
-      <w:pPr>
-        <w:rPr>
-          <w:sz w:val="20"/>
-          <w:szCs w:val="20"/>
-        </w:rPr>
-      </w:pPr>
-      <w:r>
-        <w:rPr>
-          <w:sz w:val="20"/>
-          <w:szCs w:val="20"/>
-          <w:rtl w:val="0"/>
-        </w:rPr>
-        <w:t xml:space="preserve">​​</w:t>
-      </w:r>
-    </w:p>
-    <w:p>
-      <w:pPr>
-        <w:rPr>
-          <w:rFonts w:ascii="Courier New" w:cs="Courier New" w:eastAsia="Courier New" w:hAnsi="Courier New"/>
-          <w:sz w:val="20"/>
-          <w:szCs w:val="20"/>
-        </w:rPr>
-      </w:pPr>
+        <w:t xml:space="preserve">GROUP BY </w:t>
+      </w:r>
       <w:r>
         <w:rPr>
           <w:rFonts w:ascii="Courier New" w:cs="Courier New" w:eastAsia="Courier New" w:hAnsi="Courier New"/>
@@ -14966,564 +14358,43 @@
           <w:szCs w:val="20"/>
           <w:rtl w:val="0"/>
         </w:rPr>
-        <w:t xml:space="preserve">SELECT </w:t>
-      </w:r>
-      <w:r>
-        <w:rPr>
-          <w:rFonts w:ascii="Courier New" w:cs="Courier New" w:eastAsia="Courier New" w:hAnsi="Courier New"/>
-          <w:sz w:val="20"/>
-          <w:szCs w:val="20"/>
-          <w:rtl w:val="0"/>
-        </w:rPr>
-        <w:t xml:space="preserve">artista.nome</w:t>
-      </w:r>
-    </w:p>
-    <w:p>
-      <w:pPr>
-        <w:rPr>
-          <w:rFonts w:ascii="Courier New" w:cs="Courier New" w:eastAsia="Courier New" w:hAnsi="Courier New"/>
-          <w:sz w:val="20"/>
-          <w:szCs w:val="20"/>
-        </w:rPr>
-      </w:pPr>
-      <w:r>
-        <w:rPr>
-          <w:rFonts w:ascii="Courier New" w:cs="Courier New" w:eastAsia="Courier New" w:hAnsi="Courier New"/>
-          <w:b w:val="1"/>
-          <w:sz w:val="20"/>
-          <w:szCs w:val="20"/>
-          <w:rtl w:val="0"/>
-        </w:rPr>
-        <w:t xml:space="preserve">FROM </w:t>
-      </w:r>
-      <w:r>
-        <w:rPr>
-          <w:rFonts w:ascii="Courier New" w:cs="Courier New" w:eastAsia="Courier New" w:hAnsi="Courier New"/>
-          <w:sz w:val="20"/>
-          <w:szCs w:val="20"/>
-          <w:rtl w:val="0"/>
-        </w:rPr>
-        <w:t xml:space="preserve">occupazione, camerino, artista</w:t>
-      </w:r>
-    </w:p>
-    <w:p>
-      <w:pPr>
-        <w:rPr>
-          <w:rFonts w:ascii="Courier New" w:cs="Courier New" w:eastAsia="Courier New" w:hAnsi="Courier New"/>
-          <w:sz w:val="20"/>
-          <w:szCs w:val="20"/>
-        </w:rPr>
-      </w:pPr>
-      <w:r>
-        <w:rPr>
-          <w:rFonts w:ascii="Courier New" w:cs="Courier New" w:eastAsia="Courier New" w:hAnsi="Courier New"/>
-          <w:b w:val="1"/>
-          <w:sz w:val="20"/>
-          <w:szCs w:val="20"/>
-          <w:rtl w:val="0"/>
-        </w:rPr>
-        <w:t xml:space="preserve">WHERE </w:t>
-      </w:r>
-      <w:r>
-        <w:rPr>
-          <w:rFonts w:ascii="Courier New" w:cs="Courier New" w:eastAsia="Courier New" w:hAnsi="Courier New"/>
-          <w:sz w:val="20"/>
-          <w:szCs w:val="20"/>
-          <w:rtl w:val="0"/>
-        </w:rPr>
-        <w:t xml:space="preserve">occupazione.camerino = camerino.id</w:t>
-      </w:r>
-    </w:p>
-    <w:p>
-      <w:pPr>
-        <w:rPr>
-          <w:rFonts w:ascii="Courier New" w:cs="Courier New" w:eastAsia="Courier New" w:hAnsi="Courier New"/>
-          <w:sz w:val="20"/>
-          <w:szCs w:val="20"/>
-        </w:rPr>
-      </w:pPr>
-      <w:r>
-        <w:rPr>
-          <w:rFonts w:ascii="Courier New" w:cs="Courier New" w:eastAsia="Courier New" w:hAnsi="Courier New"/>
-          <w:b w:val="1"/>
-          <w:sz w:val="20"/>
-          <w:szCs w:val="20"/>
-          <w:rtl w:val="0"/>
-        </w:rPr>
-        <w:t xml:space="preserve">AND </w:t>
-      </w:r>
-      <w:r>
-        <w:rPr>
-          <w:rFonts w:ascii="Courier New" w:cs="Courier New" w:eastAsia="Courier New" w:hAnsi="Courier New"/>
-          <w:sz w:val="20"/>
-          <w:szCs w:val="20"/>
-          <w:rtl w:val="0"/>
-        </w:rPr>
-        <w:t xml:space="preserve">occupazione.artista = artista.nome</w:t>
-      </w:r>
-    </w:p>
-    <w:p>
-      <w:pPr>
-        <w:rPr>
-          <w:rFonts w:ascii="Courier New" w:cs="Courier New" w:eastAsia="Courier New" w:hAnsi="Courier New"/>
-          <w:sz w:val="20"/>
-          <w:szCs w:val="20"/>
-        </w:rPr>
-      </w:pPr>
-      <w:r>
-        <w:rPr>
-          <w:rFonts w:ascii="Courier New" w:cs="Courier New" w:eastAsia="Courier New" w:hAnsi="Courier New"/>
-          <w:b w:val="1"/>
-          <w:sz w:val="20"/>
-          <w:szCs w:val="20"/>
-          <w:rtl w:val="0"/>
-        </w:rPr>
-        <w:t xml:space="preserve">AND </w:t>
-      </w:r>
-      <w:r>
-        <w:rPr>
-          <w:rFonts w:ascii="Courier New" w:cs="Courier New" w:eastAsia="Courier New" w:hAnsi="Courier New"/>
-          <w:sz w:val="20"/>
-          <w:szCs w:val="20"/>
-          <w:rtl w:val="0"/>
-        </w:rPr>
-        <w:t xml:space="preserve">artista.headliner = false</w:t>
-      </w:r>
-    </w:p>
-    <w:p>
-      <w:pPr>
-        <w:rPr>
-          <w:rFonts w:ascii="Courier New" w:cs="Courier New" w:eastAsia="Courier New" w:hAnsi="Courier New"/>
-          <w:sz w:val="20"/>
-          <w:szCs w:val="20"/>
-        </w:rPr>
-      </w:pPr>
-      <w:r>
-        <w:rPr>
-          <w:rFonts w:ascii="Courier New" w:cs="Courier New" w:eastAsia="Courier New" w:hAnsi="Courier New"/>
-          <w:b w:val="1"/>
-          <w:sz w:val="20"/>
-          <w:szCs w:val="20"/>
-          <w:rtl w:val="0"/>
-        </w:rPr>
-        <w:t xml:space="preserve">AND </w:t>
-      </w:r>
-      <w:r>
-        <w:rPr>
-          <w:rFonts w:ascii="Courier New" w:cs="Courier New" w:eastAsia="Courier New" w:hAnsi="Courier New"/>
-          <w:sz w:val="20"/>
-          <w:szCs w:val="20"/>
-          <w:rtl w:val="0"/>
-        </w:rPr>
-        <w:t xml:space="preserve">camerino.grandezza =  (</w:t>
-      </w:r>
-    </w:p>
-    <w:p>
-      <w:pPr>
-        <w:rPr>
-          <w:rFonts w:ascii="Courier New" w:cs="Courier New" w:eastAsia="Courier New" w:hAnsi="Courier New"/>
-          <w:sz w:val="20"/>
-          <w:szCs w:val="20"/>
-        </w:rPr>
-      </w:pPr>
-      <w:r>
-        <w:rPr>
-          <w:rFonts w:ascii="Courier New" w:cs="Courier New" w:eastAsia="Courier New" w:hAnsi="Courier New"/>
-          <w:sz w:val="20"/>
-          <w:szCs w:val="20"/>
-          <w:rtl w:val="0"/>
-        </w:rPr>
-        <w:tab/>
-      </w:r>
-      <w:r>
-        <w:rPr>
-          <w:rFonts w:ascii="Courier New" w:cs="Courier New" w:eastAsia="Courier New" w:hAnsi="Courier New"/>
-          <w:b w:val="1"/>
-          <w:sz w:val="20"/>
-          <w:szCs w:val="20"/>
-          <w:rtl w:val="0"/>
-        </w:rPr>
-        <w:t xml:space="preserve">SELECT </w:t>
-      </w:r>
-      <w:r>
-        <w:rPr>
-          <w:rFonts w:ascii="Courier New" w:cs="Courier New" w:eastAsia="Courier New" w:hAnsi="Courier New"/>
-          <w:sz w:val="20"/>
-          <w:szCs w:val="20"/>
-          <w:rtl w:val="0"/>
-        </w:rPr>
-        <w:t xml:space="preserve">MAX(grandezza)</w:t>
-      </w:r>
-    </w:p>
-    <w:p>
-      <w:pPr>
-        <w:rPr>
-          <w:rFonts w:ascii="Courier New" w:cs="Courier New" w:eastAsia="Courier New" w:hAnsi="Courier New"/>
-          <w:sz w:val="20"/>
-          <w:szCs w:val="20"/>
-        </w:rPr>
-      </w:pPr>
-      <w:r>
-        <w:rPr>
-          <w:rFonts w:ascii="Courier New" w:cs="Courier New" w:eastAsia="Courier New" w:hAnsi="Courier New"/>
-          <w:sz w:val="20"/>
-          <w:szCs w:val="20"/>
-          <w:rtl w:val="0"/>
-        </w:rPr>
-        <w:tab/>
-      </w:r>
-      <w:r>
-        <w:rPr>
-          <w:rFonts w:ascii="Courier New" w:cs="Courier New" w:eastAsia="Courier New" w:hAnsi="Courier New"/>
-          <w:b w:val="1"/>
-          <w:sz w:val="20"/>
-          <w:szCs w:val="20"/>
-          <w:rtl w:val="0"/>
-        </w:rPr>
-        <w:t xml:space="preserve">FROM </w:t>
-      </w:r>
-      <w:r>
-        <w:rPr>
-          <w:rFonts w:ascii="Courier New" w:cs="Courier New" w:eastAsia="Courier New" w:hAnsi="Courier New"/>
-          <w:sz w:val="20"/>
-          <w:szCs w:val="20"/>
-          <w:rtl w:val="0"/>
-        </w:rPr>
-        <w:t xml:space="preserve">camerino, </w:t>
-      </w:r>
-      <w:r>
-        <w:rPr>
-          <w:rFonts w:ascii="Courier New" w:cs="Courier New" w:eastAsia="Courier New" w:hAnsi="Courier New"/>
-          <w:sz w:val="20"/>
-          <w:szCs w:val="20"/>
-          <w:rtl w:val="0"/>
-        </w:rPr>
-        <w:t xml:space="preserve">camerino_servizio,</w:t>
-      </w:r>
-      <w:r>
-        <w:rPr>
-          <w:rFonts w:ascii="Courier New" w:cs="Courier New" w:eastAsia="Courier New" w:hAnsi="Courier New"/>
-          <w:sz w:val="20"/>
-          <w:szCs w:val="20"/>
-          <w:rtl w:val="0"/>
-        </w:rPr>
-        <w:t xml:space="preserve"> servizio</w:t>
-      </w:r>
-    </w:p>
-    <w:p>
-      <w:pPr>
-        <w:rPr>
-          <w:rFonts w:ascii="Courier New" w:cs="Courier New" w:eastAsia="Courier New" w:hAnsi="Courier New"/>
-          <w:sz w:val="20"/>
-          <w:szCs w:val="20"/>
-        </w:rPr>
-      </w:pPr>
-      <w:r>
-        <w:rPr>
-          <w:rFonts w:ascii="Courier New" w:cs="Courier New" w:eastAsia="Courier New" w:hAnsi="Courier New"/>
-          <w:sz w:val="20"/>
-          <w:szCs w:val="20"/>
-          <w:rtl w:val="0"/>
-        </w:rPr>
-        <w:tab/>
-      </w:r>
-      <w:r>
-        <w:rPr>
-          <w:rFonts w:ascii="Courier New" w:cs="Courier New" w:eastAsia="Courier New" w:hAnsi="Courier New"/>
-          <w:b w:val="1"/>
-          <w:sz w:val="20"/>
-          <w:szCs w:val="20"/>
-          <w:rtl w:val="0"/>
-        </w:rPr>
-        <w:t xml:space="preserve">WHERE </w:t>
-      </w:r>
-      <w:r>
-        <w:rPr>
-          <w:rFonts w:ascii="Courier New" w:cs="Courier New" w:eastAsia="Courier New" w:hAnsi="Courier New"/>
-          <w:sz w:val="20"/>
-          <w:szCs w:val="20"/>
-          <w:rtl w:val="0"/>
-        </w:rPr>
-        <w:t xml:space="preserve">camerino.id = camerino_servizio.camerino</w:t>
-      </w:r>
-    </w:p>
-    <w:p>
-      <w:pPr>
-        <w:rPr>
-          <w:rFonts w:ascii="Courier New" w:cs="Courier New" w:eastAsia="Courier New" w:hAnsi="Courier New"/>
-          <w:sz w:val="20"/>
-          <w:szCs w:val="20"/>
-        </w:rPr>
-      </w:pPr>
-      <w:r>
-        <w:rPr>
-          <w:rFonts w:ascii="Courier New" w:cs="Courier New" w:eastAsia="Courier New" w:hAnsi="Courier New"/>
-          <w:sz w:val="20"/>
-          <w:szCs w:val="20"/>
-          <w:rtl w:val="0"/>
-        </w:rPr>
-        <w:tab/>
-      </w:r>
-      <w:r>
-        <w:rPr>
-          <w:rFonts w:ascii="Courier New" w:cs="Courier New" w:eastAsia="Courier New" w:hAnsi="Courier New"/>
-          <w:b w:val="1"/>
-          <w:sz w:val="20"/>
-          <w:szCs w:val="20"/>
-          <w:rtl w:val="0"/>
-        </w:rPr>
-        <w:t xml:space="preserve">AND </w:t>
-      </w:r>
-      <w:r>
-        <w:rPr>
-          <w:rFonts w:ascii="Courier New" w:cs="Courier New" w:eastAsia="Courier New" w:hAnsi="Courier New"/>
-          <w:sz w:val="20"/>
-          <w:szCs w:val="20"/>
-          <w:rtl w:val="0"/>
-        </w:rPr>
-        <w:t xml:space="preserve">servizio.nome = </w:t>
-      </w:r>
-      <w:r>
-        <w:rPr>
-          <w:rFonts w:ascii="Courier New" w:cs="Courier New" w:eastAsia="Courier New" w:hAnsi="Courier New"/>
-          <w:sz w:val="20"/>
-          <w:szCs w:val="20"/>
-          <w:rtl w:val="0"/>
-        </w:rPr>
-        <w:t xml:space="preserve">camerino_servizio.servizio</w:t>
-      </w:r>
-      <w:r>
-        <w:rPr>
-          <w:rtl w:val="0"/>
-        </w:rPr>
-      </w:r>
-    </w:p>
-    <w:p>
-      <w:pPr>
-        <w:rPr>
-          <w:rFonts w:ascii="Courier New" w:cs="Courier New" w:eastAsia="Courier New" w:hAnsi="Courier New"/>
-          <w:sz w:val="20"/>
-          <w:szCs w:val="20"/>
-        </w:rPr>
-      </w:pPr>
-      <w:r>
-        <w:rPr>
-          <w:rFonts w:ascii="Courier New" w:cs="Courier New" w:eastAsia="Courier New" w:hAnsi="Courier New"/>
-          <w:sz w:val="20"/>
-          <w:szCs w:val="20"/>
-          <w:rtl w:val="0"/>
-        </w:rPr>
-        <w:tab/>
-      </w:r>
-      <w:r>
-        <w:rPr>
-          <w:rFonts w:ascii="Courier New" w:cs="Courier New" w:eastAsia="Courier New" w:hAnsi="Courier New"/>
-          <w:b w:val="1"/>
-          <w:sz w:val="20"/>
-          <w:szCs w:val="20"/>
-          <w:rtl w:val="0"/>
-        </w:rPr>
-        <w:t xml:space="preserve">AND </w:t>
-      </w:r>
-      <w:r>
-        <w:rPr>
-          <w:rFonts w:ascii="Courier New" w:cs="Courier New" w:eastAsia="Courier New" w:hAnsi="Courier New"/>
-          <w:sz w:val="20"/>
-          <w:szCs w:val="20"/>
-          <w:rtl w:val="0"/>
-        </w:rPr>
-        <w:t xml:space="preserve">servizio.solo_vip</w:t>
-      </w:r>
-      <w:r>
-        <w:rPr>
-          <w:rFonts w:ascii="Courier New" w:cs="Courier New" w:eastAsia="Courier New" w:hAnsi="Courier New"/>
-          <w:sz w:val="20"/>
-          <w:szCs w:val="20"/>
-          <w:rtl w:val="0"/>
-        </w:rPr>
-        <w:t xml:space="preserve"> = true</w:t>
-      </w:r>
-    </w:p>
-    <w:p>
-      <w:pPr>
-        <w:rPr>
-          <w:rFonts w:ascii="Courier New" w:cs="Courier New" w:eastAsia="Courier New" w:hAnsi="Courier New"/>
-          <w:sz w:val="20"/>
-          <w:szCs w:val="20"/>
-        </w:rPr>
-      </w:pPr>
-      <w:r>
-        <w:rPr>
-          <w:rFonts w:ascii="Courier New" w:cs="Courier New" w:eastAsia="Courier New" w:hAnsi="Courier New"/>
-          <w:sz w:val="20"/>
-          <w:szCs w:val="20"/>
-          <w:rtl w:val="0"/>
-        </w:rPr>
-        <w:tab/>
-      </w:r>
-      <w:r>
-        <w:rPr>
-          <w:rFonts w:ascii="Courier New" w:cs="Courier New" w:eastAsia="Courier New" w:hAnsi="Courier New"/>
-          <w:b w:val="1"/>
-          <w:sz w:val="20"/>
-          <w:szCs w:val="20"/>
-          <w:rtl w:val="0"/>
-        </w:rPr>
-        <w:t xml:space="preserve">GROUP BY</w:t>
-      </w:r>
-      <w:r>
-        <w:rPr>
-          <w:rFonts w:ascii="Courier New" w:cs="Courier New" w:eastAsia="Courier New" w:hAnsi="Courier New"/>
-          <w:sz w:val="20"/>
-          <w:szCs w:val="20"/>
-          <w:rtl w:val="0"/>
-        </w:rPr>
-        <w:t xml:space="preserve"> camerino.id</w:t>
-      </w:r>
-    </w:p>
-    <w:p>
-      <w:pPr>
-        <w:rPr>
-          <w:rFonts w:ascii="Courier New" w:cs="Courier New" w:eastAsia="Courier New" w:hAnsi="Courier New"/>
-          <w:b w:val="1"/>
-          <w:sz w:val="20"/>
-          <w:szCs w:val="20"/>
-        </w:rPr>
-      </w:pPr>
-      <w:r>
-        <w:rPr>
-          <w:rFonts w:ascii="Courier New" w:cs="Courier New" w:eastAsia="Courier New" w:hAnsi="Courier New"/>
-          <w:sz w:val="20"/>
-          <w:szCs w:val="20"/>
-          <w:rtl w:val="0"/>
-        </w:rPr>
-        <w:tab/>
-      </w:r>
-      <w:r>
-        <w:rPr>
-          <w:rFonts w:ascii="Courier New" w:cs="Courier New" w:eastAsia="Courier New" w:hAnsi="Courier New"/>
-          <w:b w:val="1"/>
-          <w:sz w:val="20"/>
-          <w:szCs w:val="20"/>
-          <w:rtl w:val="0"/>
-        </w:rPr>
-        <w:t xml:space="preserve">LIMIT 1</w:t>
-      </w:r>
-    </w:p>
-    <w:p>
-      <w:pPr>
-        <w:rPr>
-          <w:rFonts w:ascii="Courier New" w:cs="Courier New" w:eastAsia="Courier New" w:hAnsi="Courier New"/>
-          <w:sz w:val="20"/>
-          <w:szCs w:val="20"/>
-        </w:rPr>
-      </w:pPr>
-      <w:r>
-        <w:rPr>
-          <w:rFonts w:ascii="Courier New" w:cs="Courier New" w:eastAsia="Courier New" w:hAnsi="Courier New"/>
-          <w:sz w:val="20"/>
-          <w:szCs w:val="20"/>
-          <w:rtl w:val="0"/>
-        </w:rPr>
-        <w:t xml:space="preserve">)</w:t>
-      </w:r>
-    </w:p>
-    <w:p>
-      <w:pPr>
-        <w:rPr>
-          <w:rFonts w:ascii="Courier New" w:cs="Courier New" w:eastAsia="Courier New" w:hAnsi="Courier New"/>
-          <w:sz w:val="20"/>
-          <w:szCs w:val="20"/>
-        </w:rPr>
-      </w:pPr>
-      <w:r>
-        <w:rPr>
-          <w:rFonts w:ascii="Courier New" w:cs="Courier New" w:eastAsia="Courier New" w:hAnsi="Courier New"/>
-          <w:b w:val="1"/>
-          <w:sz w:val="20"/>
-          <w:szCs w:val="20"/>
-          <w:rtl w:val="0"/>
-        </w:rPr>
-        <w:t xml:space="preserve">GROUP BY</w:t>
-      </w:r>
-      <w:r>
-        <w:rPr>
-          <w:rFonts w:ascii="Courier New" w:cs="Courier New" w:eastAsia="Courier New" w:hAnsi="Courier New"/>
-          <w:sz w:val="20"/>
-          <w:szCs w:val="20"/>
-          <w:rtl w:val="0"/>
-        </w:rPr>
-        <w:t xml:space="preserve"> artista.nome, occupazione.camerino; </w:t>
-      </w:r>
-    </w:p>
-    <w:p>
-      <w:pPr>
-        <w:rPr>
-          <w:sz w:val="20"/>
-          <w:szCs w:val="20"/>
-        </w:rPr>
-      </w:pPr>
-      <w:r>
-        <w:rPr>
-          <w:rtl w:val="0"/>
-        </w:rPr>
-      </w:r>
-    </w:p>
-    <w:p>
-      <w:pPr>
-        <w:ind w:left="0" w:firstLine="0"/>
-        <w:rPr>
-          <w:sz w:val="20"/>
-          <w:szCs w:val="20"/>
-        </w:rPr>
-      </w:pPr>
-      <w:r>
-        <w:rPr>
-          <w:sz w:val="20"/>
-          <w:szCs w:val="20"/>
-          <w:rtl w:val="0"/>
-        </w:rPr>
-        <w:t xml:space="preserve">5 - </w:t>
-      </w:r>
-      <w:r>
-        <w:rPr>
-          <w:sz w:val="20"/>
-          <w:szCs w:val="20"/>
-          <w:rtl w:val="0"/>
-        </w:rPr>
-        <w:t xml:space="preserve">Numero di concerti effettuati per le combinazioni di tipologia di impianto audio e luci</w:t>
-      </w:r>
-    </w:p>
-    <w:p>
-      <w:pPr>
-        <w:rPr>
-          <w:sz w:val="20"/>
-          <w:szCs w:val="20"/>
-        </w:rPr>
-      </w:pPr>
-      <w:r>
-        <w:rPr>
-          <w:rtl w:val="0"/>
-        </w:rPr>
-      </w:r>
-    </w:p>
-    <w:p>
-      <w:pPr>
-        <w:rPr>
-          <w:rFonts w:ascii="Courier New" w:cs="Courier New" w:eastAsia="Courier New" w:hAnsi="Courier New"/>
-          <w:sz w:val="20"/>
-          <w:szCs w:val="20"/>
-        </w:rPr>
-      </w:pPr>
-      <w:r>
-        <w:rPr>
-          <w:rFonts w:ascii="Courier New" w:cs="Courier New" w:eastAsia="Courier New" w:hAnsi="Courier New"/>
-          <w:b w:val="1"/>
-          <w:sz w:val="20"/>
-          <w:szCs w:val="20"/>
-          <w:rtl w:val="0"/>
-        </w:rPr>
-        <w:t xml:space="preserve">SELECT </w:t>
+        <w:t xml:space="preserve">CONCAT</w:t>
+      </w:r>
+      <w:r>
+        <w:rPr>
+          <w:rFonts w:ascii="Courier New" w:cs="Courier New" w:eastAsia="Courier New" w:hAnsi="Courier New"/>
+          <w:sz w:val="20"/>
+          <w:szCs w:val="20"/>
+          <w:rtl w:val="0"/>
+        </w:rPr>
+        <w:t xml:space="preserve">(palcoscenico.impianto_audio,</w:t>
+      </w:r>
+      <w:r>
+        <w:rPr>
+          <w:rFonts w:ascii="Courier New" w:cs="Courier New" w:eastAsia="Courier New" w:hAnsi="Courier New"/>
+          <w:sz w:val="20"/>
+          <w:szCs w:val="20"/>
+          <w:rtl w:val="0"/>
+        </w:rPr>
+        <w:t xml:space="preserve"> </w:t>
+      </w:r>
+      <w:r>
+        <w:rPr>
+          <w:rFonts w:ascii="Courier New" w:cs="Courier New" w:eastAsia="Courier New" w:hAnsi="Courier New"/>
+          <w:sz w:val="20"/>
+          <w:szCs w:val="20"/>
+          <w:rtl w:val="0"/>
+        </w:rPr>
+        <w:t xml:space="preserve">palcoscenico.impianto_luci),</w:t>
+      </w:r>
+      <w:r>
+        <w:rPr>
+          <w:rFonts w:ascii="Courier New" w:cs="Courier New" w:eastAsia="Courier New" w:hAnsi="Courier New"/>
+          <w:sz w:val="20"/>
+          <w:szCs w:val="20"/>
+          <w:rtl w:val="0"/>
+        </w:rPr>
+        <w:t xml:space="preserve"> </w:t>
       </w:r>
       <w:r>
         <w:rPr>
@@ -15550,536 +14421,16 @@
           <w:szCs w:val="20"/>
           <w:rtl w:val="0"/>
         </w:rPr>
-        <w:t xml:space="preserve">palcoscenico.impianto_luci,</w:t>
-      </w:r>
-      <w:r>
-        <w:rPr>
-          <w:rtl w:val="0"/>
-        </w:rPr>
-      </w:r>
-    </w:p>
-    <w:p>
-      <w:pPr>
-        <w:rPr>
-          <w:rFonts w:ascii="Courier New" w:cs="Courier New" w:eastAsia="Courier New" w:hAnsi="Courier New"/>
-          <w:sz w:val="20"/>
-          <w:szCs w:val="20"/>
-        </w:rPr>
-      </w:pPr>
-      <w:r>
-        <w:rPr>
-          <w:rFonts w:ascii="Courier New" w:cs="Courier New" w:eastAsia="Courier New" w:hAnsi="Courier New"/>
-          <w:b w:val="1"/>
-          <w:sz w:val="20"/>
-          <w:szCs w:val="20"/>
-          <w:rtl w:val="0"/>
-        </w:rPr>
-        <w:t xml:space="preserve">COUNT(*)</w:t>
-      </w:r>
-      <w:r>
-        <w:rPr>
-          <w:rFonts w:ascii="Courier New" w:cs="Courier New" w:eastAsia="Courier New" w:hAnsi="Courier New"/>
-          <w:sz w:val="20"/>
-          <w:szCs w:val="20"/>
-          <w:rtl w:val="0"/>
-        </w:rPr>
-        <w:t xml:space="preserve"> </w:t>
-      </w:r>
-      <w:r>
-        <w:rPr>
-          <w:rFonts w:ascii="Courier New" w:cs="Courier New" w:eastAsia="Courier New" w:hAnsi="Courier New"/>
-          <w:b w:val="1"/>
-          <w:sz w:val="20"/>
-          <w:szCs w:val="20"/>
-          <w:rtl w:val="0"/>
-        </w:rPr>
-        <w:t xml:space="preserve">AS</w:t>
-      </w:r>
-      <w:r>
-        <w:rPr>
-          <w:rFonts w:ascii="Courier New" w:cs="Courier New" w:eastAsia="Courier New" w:hAnsi="Courier New"/>
-          <w:sz w:val="20"/>
-          <w:szCs w:val="20"/>
-          <w:rtl w:val="0"/>
-        </w:rPr>
-        <w:t xml:space="preserve"> </w:t>
-      </w:r>
-      <w:r>
-        <w:rPr>
-          <w:rFonts w:ascii="Courier New" w:cs="Courier New" w:eastAsia="Courier New" w:hAnsi="Courier New"/>
-          <w:sz w:val="20"/>
-          <w:szCs w:val="20"/>
-          <w:rtl w:val="0"/>
-        </w:rPr>
-        <w:t xml:space="preserve">numero_concerti</w:t>
-      </w:r>
-      <w:r>
-        <w:rPr>
-          <w:rtl w:val="0"/>
-        </w:rPr>
-      </w:r>
-    </w:p>
-    <w:p>
-      <w:pPr>
-        <w:rPr>
-          <w:rFonts w:ascii="Courier New" w:cs="Courier New" w:eastAsia="Courier New" w:hAnsi="Courier New"/>
-          <w:sz w:val="20"/>
-          <w:szCs w:val="20"/>
-        </w:rPr>
-      </w:pPr>
-      <w:r>
-        <w:rPr>
-          <w:rFonts w:ascii="Courier New" w:cs="Courier New" w:eastAsia="Courier New" w:hAnsi="Courier New"/>
-          <w:b w:val="1"/>
-          <w:sz w:val="20"/>
-          <w:szCs w:val="20"/>
-          <w:rtl w:val="0"/>
-        </w:rPr>
-        <w:t xml:space="preserve">FROM</w:t>
-      </w:r>
-      <w:r>
-        <w:rPr>
-          <w:rFonts w:ascii="Courier New" w:cs="Courier New" w:eastAsia="Courier New" w:hAnsi="Courier New"/>
-          <w:sz w:val="20"/>
-          <w:szCs w:val="20"/>
-          <w:rtl w:val="0"/>
-        </w:rPr>
-        <w:t xml:space="preserve"> concerto, palcoscenico</w:t>
-      </w:r>
-    </w:p>
-    <w:p>
-      <w:pPr>
-        <w:rPr>
-          <w:rFonts w:ascii="Courier New" w:cs="Courier New" w:eastAsia="Courier New" w:hAnsi="Courier New"/>
-          <w:sz w:val="20"/>
-          <w:szCs w:val="20"/>
-        </w:rPr>
-      </w:pPr>
-      <w:r>
-        <w:rPr>
-          <w:rFonts w:ascii="Courier New" w:cs="Courier New" w:eastAsia="Courier New" w:hAnsi="Courier New"/>
-          <w:b w:val="1"/>
-          <w:sz w:val="20"/>
-          <w:szCs w:val="20"/>
-          <w:rtl w:val="0"/>
-        </w:rPr>
-        <w:t xml:space="preserve">WHERE </w:t>
-      </w:r>
-      <w:r>
-        <w:rPr>
-          <w:rFonts w:ascii="Courier New" w:cs="Courier New" w:eastAsia="Courier New" w:hAnsi="Courier New"/>
-          <w:sz w:val="20"/>
-          <w:szCs w:val="20"/>
-          <w:rtl w:val="0"/>
-        </w:rPr>
-        <w:t xml:space="preserve">concerto.palcoscenico = palcoscenico.nome</w:t>
-      </w:r>
-    </w:p>
-    <w:p>
-      <w:pPr>
-        <w:rPr>
-          <w:rFonts w:ascii="Courier New" w:cs="Courier New" w:eastAsia="Courier New" w:hAnsi="Courier New"/>
-          <w:sz w:val="20"/>
-          <w:szCs w:val="20"/>
-        </w:rPr>
-      </w:pPr>
-      <w:r>
-        <w:rPr>
-          <w:rFonts w:ascii="Courier New" w:cs="Courier New" w:eastAsia="Courier New" w:hAnsi="Courier New"/>
-          <w:b w:val="1"/>
-          <w:sz w:val="20"/>
-          <w:szCs w:val="20"/>
-          <w:rtl w:val="0"/>
-        </w:rPr>
-        <w:t xml:space="preserve">AND </w:t>
-      </w:r>
-      <w:r>
-        <w:rPr>
-          <w:rFonts w:ascii="Courier New" w:cs="Courier New" w:eastAsia="Courier New" w:hAnsi="Courier New"/>
-          <w:b w:val="1"/>
-          <w:sz w:val="20"/>
-          <w:szCs w:val="20"/>
-          <w:rtl w:val="0"/>
-        </w:rPr>
-        <w:t xml:space="preserve">CONCAT</w:t>
-      </w:r>
-      <w:r>
-        <w:rPr>
-          <w:rFonts w:ascii="Courier New" w:cs="Courier New" w:eastAsia="Courier New" w:hAnsi="Courier New"/>
-          <w:sz w:val="20"/>
-          <w:szCs w:val="20"/>
-          <w:rtl w:val="0"/>
-        </w:rPr>
-        <w:t xml:space="preserve">(palcoscenico.impianto_audio,</w:t>
-      </w:r>
-      <w:r>
-        <w:rPr>
-          <w:rFonts w:ascii="Courier New" w:cs="Courier New" w:eastAsia="Courier New" w:hAnsi="Courier New"/>
-          <w:sz w:val="20"/>
-          <w:szCs w:val="20"/>
-          <w:rtl w:val="0"/>
-        </w:rPr>
-        <w:t xml:space="preserve"> </w:t>
-      </w:r>
-      <w:r>
-        <w:rPr>
-          <w:rFonts w:ascii="Courier New" w:cs="Courier New" w:eastAsia="Courier New" w:hAnsi="Courier New"/>
-          <w:sz w:val="20"/>
-          <w:szCs w:val="20"/>
-          <w:rtl w:val="0"/>
-        </w:rPr>
-        <w:t xml:space="preserve">palcoscenico.impianto_luci)</w:t>
-      </w:r>
-      <w:r>
-        <w:rPr>
-          <w:rFonts w:ascii="Courier New" w:cs="Courier New" w:eastAsia="Courier New" w:hAnsi="Courier New"/>
-          <w:sz w:val="20"/>
-          <w:szCs w:val="20"/>
-          <w:rtl w:val="0"/>
-        </w:rPr>
-        <w:t xml:space="preserve"> IN </w:t>
-      </w:r>
-    </w:p>
-    <w:p>
-      <w:pPr>
-        <w:rPr>
-          <w:rFonts w:ascii="Courier New" w:cs="Courier New" w:eastAsia="Courier New" w:hAnsi="Courier New"/>
-          <w:sz w:val="20"/>
-          <w:szCs w:val="20"/>
-        </w:rPr>
-      </w:pPr>
-      <w:r>
-        <w:rPr>
-          <w:rFonts w:ascii="Courier New" w:cs="Courier New" w:eastAsia="Courier New" w:hAnsi="Courier New"/>
-          <w:sz w:val="20"/>
-          <w:szCs w:val="20"/>
-          <w:rtl w:val="0"/>
-        </w:rPr>
-        <w:t xml:space="preserve">(</w:t>
-      </w:r>
-    </w:p>
-    <w:p>
-      <w:pPr>
-        <w:rPr>
-          <w:rFonts w:ascii="Courier New" w:cs="Courier New" w:eastAsia="Courier New" w:hAnsi="Courier New"/>
-          <w:sz w:val="20"/>
-          <w:szCs w:val="20"/>
-        </w:rPr>
-      </w:pPr>
-      <w:r>
-        <w:rPr>
-          <w:rFonts w:ascii="Courier New" w:cs="Courier New" w:eastAsia="Courier New" w:hAnsi="Courier New"/>
-          <w:sz w:val="20"/>
-          <w:szCs w:val="20"/>
-          <w:rtl w:val="0"/>
-        </w:rPr>
-        <w:tab/>
-      </w:r>
-      <w:r>
-        <w:rPr>
-          <w:rFonts w:ascii="Courier New" w:cs="Courier New" w:eastAsia="Courier New" w:hAnsi="Courier New"/>
-          <w:b w:val="1"/>
-          <w:sz w:val="20"/>
-          <w:szCs w:val="20"/>
-          <w:rtl w:val="0"/>
-        </w:rPr>
-        <w:t xml:space="preserve">SELECT </w:t>
-      </w:r>
-      <w:r>
-        <w:rPr>
-          <w:rFonts w:ascii="Courier New" w:cs="Courier New" w:eastAsia="Courier New" w:hAnsi="Courier New"/>
-          <w:b w:val="1"/>
-          <w:sz w:val="20"/>
-          <w:szCs w:val="20"/>
-          <w:rtl w:val="0"/>
-        </w:rPr>
-        <w:t xml:space="preserve">CONCAT</w:t>
-      </w:r>
-      <w:r>
-        <w:rPr>
-          <w:rFonts w:ascii="Courier New" w:cs="Courier New" w:eastAsia="Courier New" w:hAnsi="Courier New"/>
-          <w:sz w:val="20"/>
-          <w:szCs w:val="20"/>
-          <w:rtl w:val="0"/>
-        </w:rPr>
-        <w:t xml:space="preserve">(P1.impianto_audio,P1.impianto_luci)</w:t>
-      </w:r>
-      <w:r>
-        <w:rPr>
-          <w:rtl w:val="0"/>
-        </w:rPr>
-      </w:r>
-    </w:p>
-    <w:p>
-      <w:pPr>
-        <w:rPr>
-          <w:rFonts w:ascii="Courier New" w:cs="Courier New" w:eastAsia="Courier New" w:hAnsi="Courier New"/>
-          <w:sz w:val="20"/>
-          <w:szCs w:val="20"/>
-        </w:rPr>
-      </w:pPr>
-      <w:r>
-        <w:rPr>
-          <w:rFonts w:ascii="Courier New" w:cs="Courier New" w:eastAsia="Courier New" w:hAnsi="Courier New"/>
-          <w:sz w:val="20"/>
-          <w:szCs w:val="20"/>
-          <w:rtl w:val="0"/>
-        </w:rPr>
-        <w:tab/>
-      </w:r>
-      <w:r>
-        <w:rPr>
-          <w:rFonts w:ascii="Courier New" w:cs="Courier New" w:eastAsia="Courier New" w:hAnsi="Courier New"/>
-          <w:b w:val="1"/>
-          <w:sz w:val="20"/>
-          <w:szCs w:val="20"/>
-          <w:rtl w:val="0"/>
-        </w:rPr>
-        <w:t xml:space="preserve">FROM </w:t>
-      </w:r>
-      <w:r>
-        <w:rPr>
-          <w:rFonts w:ascii="Courier New" w:cs="Courier New" w:eastAsia="Courier New" w:hAnsi="Courier New"/>
-          <w:sz w:val="20"/>
-          <w:szCs w:val="20"/>
-          <w:rtl w:val="0"/>
-        </w:rPr>
-        <w:t xml:space="preserve">palcoscenico P1, palcoscenico P2</w:t>
-      </w:r>
-    </w:p>
-    <w:p>
-      <w:pPr>
-        <w:rPr>
-          <w:rFonts w:ascii="Courier New" w:cs="Courier New" w:eastAsia="Courier New" w:hAnsi="Courier New"/>
-          <w:sz w:val="20"/>
-          <w:szCs w:val="20"/>
-        </w:rPr>
-      </w:pPr>
-      <w:r>
-        <w:rPr>
-          <w:rFonts w:ascii="Courier New" w:cs="Courier New" w:eastAsia="Courier New" w:hAnsi="Courier New"/>
-          <w:sz w:val="20"/>
-          <w:szCs w:val="20"/>
-          <w:rtl w:val="0"/>
-        </w:rPr>
-        <w:tab/>
-      </w:r>
-      <w:r>
-        <w:rPr>
-          <w:rFonts w:ascii="Courier New" w:cs="Courier New" w:eastAsia="Courier New" w:hAnsi="Courier New"/>
-          <w:b w:val="1"/>
-          <w:sz w:val="20"/>
-          <w:szCs w:val="20"/>
-          <w:rtl w:val="0"/>
-        </w:rPr>
-        <w:t xml:space="preserve">WHERE </w:t>
-      </w:r>
-      <w:r>
-        <w:rPr>
-          <w:rFonts w:ascii="Courier New" w:cs="Courier New" w:eastAsia="Courier New" w:hAnsi="Courier New"/>
-          <w:sz w:val="20"/>
-          <w:szCs w:val="20"/>
-          <w:rtl w:val="0"/>
-        </w:rPr>
-        <w:t xml:space="preserve">P1.impianto_audio</w:t>
-      </w:r>
-      <w:r>
-        <w:rPr>
-          <w:rFonts w:ascii="Courier New" w:cs="Courier New" w:eastAsia="Courier New" w:hAnsi="Courier New"/>
-          <w:sz w:val="20"/>
-          <w:szCs w:val="20"/>
-          <w:rtl w:val="0"/>
-        </w:rPr>
-        <w:t xml:space="preserve"> != </w:t>
-      </w:r>
-      <w:r>
-        <w:rPr>
-          <w:rFonts w:ascii="Courier New" w:cs="Courier New" w:eastAsia="Courier New" w:hAnsi="Courier New"/>
-          <w:sz w:val="20"/>
-          <w:szCs w:val="20"/>
-          <w:rtl w:val="0"/>
-        </w:rPr>
-        <w:t xml:space="preserve">P2.impianto_audio</w:t>
-      </w:r>
-      <w:r>
-        <w:rPr>
-          <w:rtl w:val="0"/>
-        </w:rPr>
-      </w:r>
-    </w:p>
-    <w:p>
-      <w:pPr>
-        <w:rPr>
-          <w:rFonts w:ascii="Courier New" w:cs="Courier New" w:eastAsia="Courier New" w:hAnsi="Courier New"/>
-          <w:sz w:val="20"/>
-          <w:szCs w:val="20"/>
-        </w:rPr>
-      </w:pPr>
-      <w:r>
-        <w:rPr>
-          <w:rFonts w:ascii="Courier New" w:cs="Courier New" w:eastAsia="Courier New" w:hAnsi="Courier New"/>
-          <w:sz w:val="20"/>
-          <w:szCs w:val="20"/>
-          <w:rtl w:val="0"/>
-        </w:rPr>
-        <w:tab/>
-      </w:r>
-      <w:r>
-        <w:rPr>
-          <w:rFonts w:ascii="Courier New" w:cs="Courier New" w:eastAsia="Courier New" w:hAnsi="Courier New"/>
-          <w:b w:val="1"/>
-          <w:sz w:val="20"/>
-          <w:szCs w:val="20"/>
-          <w:rtl w:val="0"/>
-        </w:rPr>
-        <w:t xml:space="preserve">AND </w:t>
-      </w:r>
-      <w:r>
-        <w:rPr>
-          <w:rFonts w:ascii="Courier New" w:cs="Courier New" w:eastAsia="Courier New" w:hAnsi="Courier New"/>
-          <w:sz w:val="20"/>
-          <w:szCs w:val="20"/>
-          <w:rtl w:val="0"/>
-        </w:rPr>
-        <w:t xml:space="preserve">P1.impianto_luci</w:t>
-      </w:r>
-      <w:r>
-        <w:rPr>
-          <w:rFonts w:ascii="Courier New" w:cs="Courier New" w:eastAsia="Courier New" w:hAnsi="Courier New"/>
-          <w:sz w:val="20"/>
-          <w:szCs w:val="20"/>
-          <w:rtl w:val="0"/>
-        </w:rPr>
-        <w:t xml:space="preserve"> != </w:t>
-      </w:r>
-      <w:r>
-        <w:rPr>
-          <w:rFonts w:ascii="Courier New" w:cs="Courier New" w:eastAsia="Courier New" w:hAnsi="Courier New"/>
-          <w:sz w:val="20"/>
-          <w:szCs w:val="20"/>
-          <w:rtl w:val="0"/>
-        </w:rPr>
-        <w:t xml:space="preserve">P2.impianto_luci</w:t>
-      </w:r>
-      <w:r>
-        <w:rPr>
-          <w:rtl w:val="0"/>
-        </w:rPr>
-      </w:r>
-    </w:p>
-    <w:p>
-      <w:pPr>
-        <w:rPr>
-          <w:rFonts w:ascii="Courier New" w:cs="Courier New" w:eastAsia="Courier New" w:hAnsi="Courier New"/>
-          <w:sz w:val="20"/>
-          <w:szCs w:val="20"/>
-        </w:rPr>
-      </w:pPr>
-      <w:r>
-        <w:rPr>
-          <w:rFonts w:ascii="Courier New" w:cs="Courier New" w:eastAsia="Courier New" w:hAnsi="Courier New"/>
-          <w:sz w:val="20"/>
-          <w:szCs w:val="20"/>
-          <w:rtl w:val="0"/>
-        </w:rPr>
-        <w:t xml:space="preserve">)</w:t>
-      </w:r>
-    </w:p>
-    <w:p>
-      <w:pPr>
-        <w:rPr>
-          <w:rFonts w:ascii="Courier New" w:cs="Courier New" w:eastAsia="Courier New" w:hAnsi="Courier New"/>
-          <w:sz w:val="20"/>
-          <w:szCs w:val="20"/>
-        </w:rPr>
-      </w:pPr>
-      <w:r>
-        <w:rPr>
-          <w:rFonts w:ascii="Courier New" w:cs="Courier New" w:eastAsia="Courier New" w:hAnsi="Courier New"/>
-          <w:b w:val="1"/>
-          <w:sz w:val="20"/>
-          <w:szCs w:val="20"/>
-          <w:rtl w:val="0"/>
-        </w:rPr>
-        <w:t xml:space="preserve">GROUP BY </w:t>
-      </w:r>
-      <w:r>
-        <w:rPr>
-          <w:rFonts w:ascii="Courier New" w:cs="Courier New" w:eastAsia="Courier New" w:hAnsi="Courier New"/>
-          <w:b w:val="1"/>
-          <w:sz w:val="20"/>
-          <w:szCs w:val="20"/>
-          <w:rtl w:val="0"/>
-        </w:rPr>
-        <w:t xml:space="preserve">CONCAT</w:t>
-      </w:r>
-      <w:r>
-        <w:rPr>
-          <w:rFonts w:ascii="Courier New" w:cs="Courier New" w:eastAsia="Courier New" w:hAnsi="Courier New"/>
-          <w:sz w:val="20"/>
-          <w:szCs w:val="20"/>
-          <w:rtl w:val="0"/>
-        </w:rPr>
-        <w:t xml:space="preserve">(palcoscenico.impianto_audio,</w:t>
-      </w:r>
-      <w:r>
-        <w:rPr>
-          <w:rFonts w:ascii="Courier New" w:cs="Courier New" w:eastAsia="Courier New" w:hAnsi="Courier New"/>
-          <w:sz w:val="20"/>
-          <w:szCs w:val="20"/>
-          <w:rtl w:val="0"/>
-        </w:rPr>
-        <w:t xml:space="preserve"> </w:t>
-      </w:r>
-      <w:r>
-        <w:rPr>
-          <w:rFonts w:ascii="Courier New" w:cs="Courier New" w:eastAsia="Courier New" w:hAnsi="Courier New"/>
-          <w:sz w:val="20"/>
-          <w:szCs w:val="20"/>
-          <w:rtl w:val="0"/>
-        </w:rPr>
-        <w:t xml:space="preserve">palcoscenico.impianto_luci),</w:t>
-      </w:r>
-      <w:r>
-        <w:rPr>
-          <w:rFonts w:ascii="Courier New" w:cs="Courier New" w:eastAsia="Courier New" w:hAnsi="Courier New"/>
-          <w:sz w:val="20"/>
-          <w:szCs w:val="20"/>
-          <w:rtl w:val="0"/>
-        </w:rPr>
-        <w:t xml:space="preserve"> </w:t>
-      </w:r>
-      <w:r>
-        <w:rPr>
-          <w:rFonts w:ascii="Courier New" w:cs="Courier New" w:eastAsia="Courier New" w:hAnsi="Courier New"/>
-          <w:sz w:val="20"/>
-          <w:szCs w:val="20"/>
-          <w:rtl w:val="0"/>
-        </w:rPr>
-        <w:t xml:space="preserve">palcoscenico.impianto_audio,</w:t>
-      </w:r>
-      <w:r>
-        <w:rPr>
-          <w:rFonts w:ascii="Courier New" w:cs="Courier New" w:eastAsia="Courier New" w:hAnsi="Courier New"/>
-          <w:sz w:val="20"/>
-          <w:szCs w:val="20"/>
-          <w:rtl w:val="0"/>
-        </w:rPr>
-        <w:t xml:space="preserve"> </w:t>
-      </w:r>
-      <w:r>
-        <w:rPr>
-          <w:rFonts w:ascii="Courier New" w:cs="Courier New" w:eastAsia="Courier New" w:hAnsi="Courier New"/>
-          <w:sz w:val="20"/>
-          <w:szCs w:val="20"/>
-          <w:rtl w:val="0"/>
-        </w:rPr>
         <w:t xml:space="preserve">palcoscenico.impianto_luci</w:t>
       </w:r>
       <w:r>
         <w:rPr>
-          <w:rtl w:val="0"/>
-        </w:rPr>
+          <w:rFonts w:ascii="Courier New" w:cs="Courier New" w:eastAsia="Courier New" w:hAnsi="Courier New"/>
+          <w:sz w:val="20"/>
+          <w:szCs w:val="20"/>
+          <w:rtl w:val="0"/>
+        </w:rPr>
+        <w:t xml:space="preserve">;</w:t>
       </w:r>
     </w:p>
     <w:p>
@@ -16131,7 +14482,16 @@
           <w:szCs w:val="20"/>
           <w:rtl w:val="0"/>
         </w:rPr>
-        <w:t xml:space="preserve"> Acquisto_idx </w:t>
+        <w:t xml:space="preserve"> </w:t>
+      </w:r>
+      <w:r>
+        <w:rPr>
+          <w:rFonts w:ascii="Courier New" w:cs="Courier New" w:eastAsia="Courier New" w:hAnsi="Courier New"/>
+          <w:sz w:val="20"/>
+          <w:szCs w:val="20"/>
+          <w:rtl w:val="0"/>
+        </w:rPr>
+        <w:t xml:space="preserve">Acquisto_idx </w:t>
       </w:r>
       <w:r>
         <w:rPr>
@@ -16197,10 +14557,7 @@
     </w:p>
     <w:p>
       <w:pPr>
-        <w:rPr>
-          <w:sz w:val="20"/>
-          <w:szCs w:val="20"/>
-        </w:rPr>
+        <w:rPr/>
       </w:pPr>
       <w:r>
         <w:rPr>
@@ -16295,16 +14652,18 @@
         </w:rPr>
         <w:t xml:space="preserve">). </w:t>
       </w:r>
+      <w:r>
+        <w:rPr>
+          <w:rtl w:val="0"/>
+        </w:rPr>
+      </w:r>
     </w:p>
     <w:p>
       <w:pPr>
         <w:pStyle w:val="Heading2"/>
-        <w:rPr>
-          <w:sz w:val="20"/>
-          <w:szCs w:val="20"/>
-        </w:rPr>
-      </w:pPr>
-      <w:bookmarkStart w:colFirst="0" w:colLast="0" w:name="_maiod1gv5k4h" w:id="26"/>
+        <w:rPr/>
+      </w:pPr>
+      <w:bookmarkStart w:colFirst="0" w:colLast="0" w:name="_4n80cp763zvu" w:id="26"/>
       <w:bookmarkEnd w:id="26"/>
       <w:r>
         <w:rPr>
@@ -16366,7 +14725,19 @@
         <w:rPr>
           <w:rtl w:val="0"/>
         </w:rPr>
-        <w:t xml:space="preserve">Popolamento delle tabelle con API - Da inserire nel file SQL</w:t>
+        <w:t xml:space="preserve">Popolamento delle tabelle con API - (Acquisto, </w:t>
+      </w:r>
+      <w:r>
+        <w:rPr>
+          <w:rtl w:val="0"/>
+        </w:rPr>
+        <w:t xml:space="preserve">Acquisto_Biglietto,</w:t>
+      </w:r>
+      <w:r>
+        <w:rPr>
+          <w:rtl w:val="0"/>
+        </w:rPr>
+        <w:t xml:space="preserve"> Partecipazione)</w:t>
       </w:r>
     </w:p>
     <w:p>
@@ -16381,7 +14752,7 @@
         <w:rPr>
           <w:rtl w:val="0"/>
         </w:rPr>
-        <w:t xml:space="preserve">Check sulle query struttura</w:t>
+        <w:t xml:space="preserve">Query struttura (1/2 in più)?</w:t>
       </w:r>
     </w:p>
     <w:p>

</xml_diff>